<commit_message>
Adding figure in methods
</commit_message>
<xml_diff>
--- a/Docs/Materials_Methods.docx
+++ b/Docs/Materials_Methods.docx
@@ -4321,7 +4321,21 @@
           <w:rFonts w:ascii="Times New Roman" w:hAnsi="Times New Roman"/>
           <w:sz w:val="24"/>
         </w:rPr>
-        <w:t xml:space="preserve"> known as the saturation phase,</w:t>
+        <w:t xml:space="preserve"> known as the saturation phase</w:t>
+      </w:r>
+      <w:r>
+        <w:rPr>
+          <w:rFonts w:ascii="Times New Roman" w:hAnsi="Times New Roman"/>
+          <w:sz w:val="24"/>
+        </w:rPr>
+        <w:t xml:space="preserve"> (Figure 2)</w:t>
+      </w:r>
+      <w:r>
+        <w:rPr>
+          <w:rFonts w:ascii="Times New Roman" w:hAnsi="Times New Roman"/>
+          <w:sz w:val="24"/>
+        </w:rPr>
+        <w:t>,</w:t>
       </w:r>
       <w:r>
         <w:rPr>
@@ -4853,6 +4867,102 @@
     <w:p>
       <w:pPr>
         <w:spacing w:line="360" w:lineRule="auto"/>
+        <w:rPr>
+          <w:rFonts w:ascii="Times New Roman" w:hAnsi="Times New Roman"/>
+          <w:sz w:val="24"/>
+        </w:rPr>
+      </w:pPr>
+    </w:p>
+    <w:p>
+      <w:pPr>
+        <w:spacing w:line="360" w:lineRule="auto"/>
+        <w:rPr>
+          <w:rFonts w:ascii="Times New Roman" w:hAnsi="Times New Roman"/>
+          <w:sz w:val="24"/>
+        </w:rPr>
+      </w:pPr>
+      <w:r>
+        <w:rPr>
+          <w:rFonts w:ascii="Times New Roman" w:hAnsi="Times New Roman"/>
+          <w:noProof/>
+          <w:sz w:val="24"/>
+        </w:rPr>
+        <w:drawing>
+          <wp:inline distT="0" distB="0" distL="0" distR="0" wp14:anchorId="256864FE" wp14:editId="0E778A5D">
+            <wp:extent cx="3155711" cy="2420478"/>
+            <wp:effectExtent l="0" t="0" r="0" b="5715"/>
+            <wp:docPr id="1342152298" name="Picture 2" descr="A graph with a line and a line&#10;&#10;Description automatically generated"/>
+            <wp:cNvGraphicFramePr>
+              <a:graphicFrameLocks xmlns:a="http://schemas.openxmlformats.org/drawingml/2006/main" noChangeAspect="1"/>
+            </wp:cNvGraphicFramePr>
+            <a:graphic xmlns:a="http://schemas.openxmlformats.org/drawingml/2006/main">
+              <a:graphicData uri="http://schemas.openxmlformats.org/drawingml/2006/picture">
+                <pic:pic xmlns:pic="http://schemas.openxmlformats.org/drawingml/2006/picture">
+                  <pic:nvPicPr>
+                    <pic:cNvPr id="1342152298" name="Picture 2" descr="A graph with a line and a line&#10;&#10;Description automatically generated"/>
+                    <pic:cNvPicPr/>
+                  </pic:nvPicPr>
+                  <pic:blipFill>
+                    <a:blip r:embed="rId11">
+                      <a:extLst>
+                        <a:ext uri="{28A0092B-C50C-407E-A947-70E740481C1C}">
+                          <a14:useLocalDpi xmlns:a14="http://schemas.microsoft.com/office/drawing/2010/main" val="0"/>
+                        </a:ext>
+                      </a:extLst>
+                    </a:blip>
+                    <a:stretch>
+                      <a:fillRect/>
+                    </a:stretch>
+                  </pic:blipFill>
+                  <pic:spPr>
+                    <a:xfrm>
+                      <a:off x="0" y="0"/>
+                      <a:ext cx="3190028" cy="2446799"/>
+                    </a:xfrm>
+                    <a:prstGeom prst="rect">
+                      <a:avLst/>
+                    </a:prstGeom>
+                  </pic:spPr>
+                </pic:pic>
+              </a:graphicData>
+            </a:graphic>
+          </wp:inline>
+        </w:drawing>
+      </w:r>
+    </w:p>
+    <w:p>
+      <w:pPr>
+        <w:spacing w:line="360" w:lineRule="auto"/>
+        <w:rPr>
+          <w:rFonts w:ascii="Times New Roman" w:hAnsi="Times New Roman"/>
+          <w:sz w:val="24"/>
+        </w:rPr>
+      </w:pPr>
+      <w:r>
+        <w:rPr>
+          <w:rFonts w:ascii="Times New Roman" w:hAnsi="Times New Roman"/>
+          <w:sz w:val="24"/>
+        </w:rPr>
+        <w:t xml:space="preserve">Figure 2: Fluorescence transient </w:t>
+      </w:r>
+      <w:r>
+        <w:rPr>
+          <w:rFonts w:ascii="Times New Roman" w:hAnsi="Times New Roman"/>
+          <w:sz w:val="24"/>
+        </w:rPr>
+        <w:t xml:space="preserve">during the saturation phase </w:t>
+      </w:r>
+      <w:r>
+        <w:rPr>
+          <w:rFonts w:ascii="Times New Roman" w:hAnsi="Times New Roman"/>
+          <w:sz w:val="24"/>
+        </w:rPr>
+        <w:t>of a single turnover flash</w:t>
+      </w:r>
+    </w:p>
+    <w:p>
+      <w:pPr>
+        <w:spacing w:line="360" w:lineRule="auto"/>
         <w:ind w:firstLine="340"/>
         <w:rPr>
           <w:rFonts w:ascii="Times New Roman" w:hAnsi="Times New Roman"/>
@@ -4864,6 +4974,7 @@
           <w:rFonts w:ascii="Times New Roman" w:hAnsi="Times New Roman"/>
           <w:sz w:val="24"/>
         </w:rPr>
+        <w:lastRenderedPageBreak/>
         <w:t xml:space="preserve">Each flash delivers one photon to a PSII, initiating a transition between S-states. Thus, as sequential flashes are applied to the culture, each individual PSII </w:t>
       </w:r>
       <w:r>
@@ -4981,6 +5092,13 @@
           <w:rFonts w:ascii="Times New Roman" w:hAnsi="Times New Roman"/>
           <w:sz w:val="24"/>
         </w:rPr>
+        <w:t xml:space="preserve">(Figure 3) </w:t>
+      </w:r>
+      <w:r>
+        <w:rPr>
+          <w:rFonts w:ascii="Times New Roman" w:hAnsi="Times New Roman"/>
+          <w:sz w:val="24"/>
+        </w:rPr>
         <w:fldChar w:fldCharType="begin"/>
       </w:r>
       <w:r>
@@ -5129,6 +5247,117 @@
           <w:sz w:val="24"/>
         </w:rPr>
       </w:pPr>
+      <w:r>
+        <w:rPr>
+          <w:rFonts w:ascii="Times New Roman" w:hAnsi="Times New Roman"/>
+          <w:noProof/>
+          <w:sz w:val="24"/>
+        </w:rPr>
+        <w:drawing>
+          <wp:inline distT="0" distB="0" distL="0" distR="0" wp14:anchorId="7E1A004F" wp14:editId="6C543296">
+            <wp:extent cx="5943288" cy="2536945"/>
+            <wp:effectExtent l="0" t="0" r="635" b="3175"/>
+            <wp:docPr id="662154041" name="Picture 1"/>
+            <wp:cNvGraphicFramePr>
+              <a:graphicFrameLocks xmlns:a="http://schemas.openxmlformats.org/drawingml/2006/main" noChangeAspect="1"/>
+            </wp:cNvGraphicFramePr>
+            <a:graphic xmlns:a="http://schemas.openxmlformats.org/drawingml/2006/main">
+              <a:graphicData uri="http://schemas.openxmlformats.org/drawingml/2006/picture">
+                <pic:pic xmlns:pic="http://schemas.openxmlformats.org/drawingml/2006/picture">
+                  <pic:nvPicPr>
+                    <pic:cNvPr id="662154041" name="Picture 662154041"/>
+                    <pic:cNvPicPr/>
+                  </pic:nvPicPr>
+                  <pic:blipFill rotWithShape="1">
+                    <a:blip r:embed="rId12" cstate="print">
+                      <a:extLst>
+                        <a:ext uri="{28A0092B-C50C-407E-A947-70E740481C1C}">
+                          <a14:useLocalDpi xmlns:a14="http://schemas.microsoft.com/office/drawing/2010/main" val="0"/>
+                        </a:ext>
+                      </a:extLst>
+                    </a:blip>
+                    <a:srcRect t="13367" b="10746"/>
+                    <a:stretch/>
+                  </pic:blipFill>
+                  <pic:spPr bwMode="auto">
+                    <a:xfrm>
+                      <a:off x="0" y="0"/>
+                      <a:ext cx="5943600" cy="2537078"/>
+                    </a:xfrm>
+                    <a:prstGeom prst="rect">
+                      <a:avLst/>
+                    </a:prstGeom>
+                    <a:ln>
+                      <a:noFill/>
+                    </a:ln>
+                    <a:extLst>
+                      <a:ext uri="{53640926-AAD7-44D8-BBD7-CCE9431645EC}">
+                        <a14:shadowObscured xmlns:a14="http://schemas.microsoft.com/office/drawing/2010/main"/>
+                      </a:ext>
+                    </a:extLst>
+                  </pic:spPr>
+                </pic:pic>
+              </a:graphicData>
+            </a:graphic>
+          </wp:inline>
+        </w:drawing>
+      </w:r>
+      <w:r>
+        <w:rPr>
+          <w:rFonts w:ascii="Times New Roman" w:hAnsi="Times New Roman"/>
+          <w:sz w:val="24"/>
+        </w:rPr>
+        <w:t xml:space="preserve">Figure </w:t>
+      </w:r>
+      <w:r>
+        <w:rPr>
+          <w:rFonts w:ascii="Times New Roman" w:hAnsi="Times New Roman"/>
+          <w:sz w:val="24"/>
+        </w:rPr>
+        <w:t>3</w:t>
+      </w:r>
+      <w:r>
+        <w:rPr>
+          <w:rFonts w:ascii="Times New Roman" w:hAnsi="Times New Roman"/>
+          <w:sz w:val="24"/>
+        </w:rPr>
+        <w:t xml:space="preserve">: </w:t>
+      </w:r>
+      <w:r>
+        <w:rPr>
+          <w:rFonts w:ascii="Times New Roman" w:hAnsi="Times New Roman"/>
+          <w:sz w:val="24"/>
+        </w:rPr>
+        <w:t>Repeated single-turnover excitation of variable</w:t>
+      </w:r>
+      <w:r>
+        <w:rPr>
+          <w:rFonts w:ascii="Times New Roman" w:hAnsi="Times New Roman"/>
+          <w:sz w:val="24"/>
+        </w:rPr>
+        <w:t xml:space="preserve"> </w:t>
+      </w:r>
+      <w:r>
+        <w:rPr>
+          <w:rFonts w:ascii="Times New Roman" w:hAnsi="Times New Roman"/>
+          <w:sz w:val="24"/>
+        </w:rPr>
+        <w:t>chlorophyll</w:t>
+      </w:r>
+      <w:r>
+        <w:rPr>
+          <w:rFonts w:ascii="Times New Roman" w:hAnsi="Times New Roman"/>
+          <w:sz w:val="24"/>
+        </w:rPr>
+        <w:t xml:space="preserve"> fluorescence </w:t>
+      </w:r>
+      <w:r>
+        <w:rPr>
+          <w:rFonts w:ascii="Times New Roman" w:hAnsi="Times New Roman"/>
+          <w:sz w:val="24"/>
+        </w:rPr>
+        <w:t xml:space="preserve">for monitoring the S-state cycling in PSII during photosynthesis </w:t>
+      </w:r>
     </w:p>
     <w:p>
       <w:pPr>
@@ -5147,106 +5376,57 @@
           <w:sz w:val="24"/>
         </w:rPr>
       </w:pPr>
+      <w:r>
+        <w:rPr>
+          <w:rFonts w:ascii="Times New Roman" w:hAnsi="Times New Roman"/>
+          <w:i/>
+          <w:iCs/>
+          <w:sz w:val="24"/>
+        </w:rPr>
+        <w:t>Measurement Conditions</w:t>
+      </w:r>
     </w:p>
     <w:p>
       <w:pPr>
         <w:spacing w:line="360" w:lineRule="auto"/>
-        <w:rPr>
-          <w:rFonts w:ascii="Times New Roman" w:hAnsi="Times New Roman"/>
-          <w:sz w:val="24"/>
-        </w:rPr>
-      </w:pPr>
+        <w:ind w:firstLine="340"/>
+        <w:rPr>
+          <w:rFonts w:ascii="Times New Roman" w:hAnsi="Times New Roman"/>
+          <w:sz w:val="24"/>
+        </w:rPr>
+      </w:pPr>
+      <w:r>
+        <w:rPr>
+          <w:rFonts w:ascii="Times New Roman" w:hAnsi="Times New Roman"/>
+          <w:sz w:val="24"/>
+        </w:rPr>
+        <w:t>By evaluating the cycling of polar and temperate taxa of diatoms and green algae under a range of light and temperature conditions</w:t>
+      </w:r>
+      <w:r>
+        <w:rPr>
+          <w:rFonts w:ascii="Times New Roman" w:hAnsi="Times New Roman"/>
+          <w:sz w:val="24"/>
+        </w:rPr>
+        <w:t xml:space="preserve"> (Table 2)</w:t>
+      </w:r>
+      <w:r>
+        <w:rPr>
+          <w:rFonts w:ascii="Times New Roman" w:hAnsi="Times New Roman"/>
+          <w:sz w:val="24"/>
+        </w:rPr>
+        <w:t>, we can determine if polar taxa have evolved to increase photosynthetic energy conversion efficiency by minimizing inefficient recombination reactions</w:t>
+      </w:r>
+      <w:r>
+        <w:rPr>
+          <w:rFonts w:ascii="Times New Roman" w:hAnsi="Times New Roman"/>
+          <w:sz w:val="24"/>
+        </w:rPr>
+        <w:t xml:space="preserve">. </w:t>
+      </w:r>
     </w:p>
     <w:p>
       <w:pPr>
         <w:spacing w:line="360" w:lineRule="auto"/>
-        <w:rPr>
-          <w:rFonts w:ascii="Times New Roman" w:hAnsi="Times New Roman"/>
-          <w:sz w:val="24"/>
-        </w:rPr>
-      </w:pPr>
-    </w:p>
-    <w:p>
-      <w:pPr>
-        <w:spacing w:line="360" w:lineRule="auto"/>
-        <w:rPr>
-          <w:rFonts w:ascii="Times New Roman" w:hAnsi="Times New Roman"/>
-          <w:sz w:val="24"/>
-        </w:rPr>
-      </w:pPr>
-      <w:r>
-        <w:rPr>
-          <w:rFonts w:ascii="Times New Roman" w:hAnsi="Times New Roman"/>
-          <w:sz w:val="24"/>
-        </w:rPr>
-        <w:t xml:space="preserve">Figure 2: </w:t>
-      </w:r>
-      <w:r>
-        <w:rPr>
-          <w:rFonts w:ascii="Times New Roman" w:hAnsi="Times New Roman"/>
-          <w:sz w:val="24"/>
-        </w:rPr>
-        <w:t>Repeated single-turnover excitation of variable</w:t>
-      </w:r>
-      <w:r>
-        <w:rPr>
-          <w:rFonts w:ascii="Times New Roman" w:hAnsi="Times New Roman"/>
-          <w:sz w:val="24"/>
-        </w:rPr>
-        <w:t xml:space="preserve"> </w:t>
-      </w:r>
-      <w:r>
-        <w:rPr>
-          <w:rFonts w:ascii="Times New Roman" w:hAnsi="Times New Roman"/>
-          <w:sz w:val="24"/>
-        </w:rPr>
-        <w:t>chlorophyll</w:t>
-      </w:r>
-      <w:r>
-        <w:rPr>
-          <w:rFonts w:ascii="Times New Roman" w:hAnsi="Times New Roman"/>
-          <w:sz w:val="24"/>
-        </w:rPr>
-        <w:t xml:space="preserve"> fluorescence </w:t>
-      </w:r>
-      <w:r>
-        <w:rPr>
-          <w:rFonts w:ascii="Times New Roman" w:hAnsi="Times New Roman"/>
-          <w:sz w:val="24"/>
-        </w:rPr>
-        <w:t xml:space="preserve">for monitoring the S-state cycling in PSII during photosynthesis </w:t>
-      </w:r>
-    </w:p>
-    <w:p>
-      <w:pPr>
-        <w:spacing w:line="360" w:lineRule="auto"/>
-        <w:rPr>
-          <w:rFonts w:ascii="Times New Roman" w:hAnsi="Times New Roman"/>
-          <w:sz w:val="24"/>
-        </w:rPr>
-      </w:pPr>
-    </w:p>
-    <w:p>
-      <w:pPr>
-        <w:spacing w:line="360" w:lineRule="auto"/>
-        <w:rPr>
-          <w:rFonts w:ascii="Times New Roman" w:hAnsi="Times New Roman"/>
-          <w:sz w:val="24"/>
-        </w:rPr>
-      </w:pPr>
-      <w:r>
-        <w:rPr>
-          <w:rFonts w:ascii="Times New Roman" w:hAnsi="Times New Roman"/>
-          <w:i/>
-          <w:iCs/>
-          <w:sz w:val="24"/>
-        </w:rPr>
-        <w:t>Measurement Conditions</w:t>
-      </w:r>
-    </w:p>
-    <w:p>
-      <w:pPr>
-        <w:spacing w:line="360" w:lineRule="auto"/>
         <w:ind w:firstLine="340"/>
         <w:rPr>
           <w:rFonts w:ascii="Times New Roman" w:hAnsi="Times New Roman"/>
@@ -5258,44 +5438,6 @@
           <w:rFonts w:ascii="Times New Roman" w:hAnsi="Times New Roman"/>
           <w:sz w:val="24"/>
         </w:rPr>
-        <w:t>By evaluating the cycling of polar and temperate taxa of diatoms and green algae under a range of light and temperature conditions</w:t>
-      </w:r>
-      <w:r>
-        <w:rPr>
-          <w:rFonts w:ascii="Times New Roman" w:hAnsi="Times New Roman"/>
-          <w:sz w:val="24"/>
-        </w:rPr>
-        <w:t xml:space="preserve"> (Table 2)</w:t>
-      </w:r>
-      <w:r>
-        <w:rPr>
-          <w:rFonts w:ascii="Times New Roman" w:hAnsi="Times New Roman"/>
-          <w:sz w:val="24"/>
-        </w:rPr>
-        <w:t>, we can determine if polar taxa have evolved to increase photosynthetic energy conversion efficiency by minimizing inefficient recombination reactions</w:t>
-      </w:r>
-      <w:r>
-        <w:rPr>
-          <w:rFonts w:ascii="Times New Roman" w:hAnsi="Times New Roman"/>
-          <w:sz w:val="24"/>
-        </w:rPr>
-        <w:t xml:space="preserve">. </w:t>
-      </w:r>
-    </w:p>
-    <w:p>
-      <w:pPr>
-        <w:spacing w:line="360" w:lineRule="auto"/>
-        <w:ind w:firstLine="340"/>
-        <w:rPr>
-          <w:rFonts w:ascii="Times New Roman" w:hAnsi="Times New Roman"/>
-          <w:sz w:val="24"/>
-        </w:rPr>
-      </w:pPr>
-      <w:r>
-        <w:rPr>
-          <w:rFonts w:ascii="Times New Roman" w:hAnsi="Times New Roman"/>
-          <w:sz w:val="24"/>
-        </w:rPr>
         <w:t xml:space="preserve">Varying light conditions can be simulated by altering the spacing between flashes. </w:t>
       </w:r>
       <w:r>
@@ -5359,7 +5501,15 @@
           <w:rFonts w:ascii="Times New Roman" w:hAnsi="Times New Roman"/>
           <w:sz w:val="24"/>
         </w:rPr>
-        <w:t xml:space="preserve"> seconds, analogous to light levels of</w:t>
+        <w:t xml:space="preserve"> seconds, </w:t>
+      </w:r>
+      <w:r>
+        <w:rPr>
+          <w:rFonts w:ascii="Times New Roman" w:hAnsi="Times New Roman"/>
+          <w:sz w:val="24"/>
+        </w:rPr>
+        <w:lastRenderedPageBreak/>
+        <w:t>analogous to light levels of</w:t>
       </w:r>
       <w:r>
         <w:rPr>
@@ -6006,43 +6156,158 @@
         <w:spacing w:line="360" w:lineRule="auto"/>
         <w:rPr>
           <w:rFonts w:ascii="Times New Roman" w:hAnsi="Times New Roman"/>
-          <w:sz w:val="24"/>
-        </w:rPr>
-      </w:pPr>
+          <w:b/>
+          <w:bCs/>
+          <w:sz w:val="24"/>
+        </w:rPr>
+      </w:pPr>
+      <w:r>
+        <w:rPr>
+          <w:rFonts w:ascii="Times New Roman" w:hAnsi="Times New Roman"/>
+          <w:b/>
+          <w:bCs/>
+          <w:sz w:val="24"/>
+        </w:rPr>
+        <w:t>2.</w:t>
+      </w:r>
+      <w:r>
+        <w:rPr>
+          <w:rFonts w:ascii="Times New Roman" w:hAnsi="Times New Roman"/>
+          <w:b/>
+          <w:bCs/>
+          <w:sz w:val="24"/>
+        </w:rPr>
+        <w:t>3</w:t>
+      </w:r>
+      <w:r>
+        <w:rPr>
+          <w:rFonts w:ascii="Times New Roman" w:hAnsi="Times New Roman"/>
+          <w:b/>
+          <w:bCs/>
+          <w:sz w:val="24"/>
+        </w:rPr>
+        <w:t>.</w:t>
+      </w:r>
+      <w:r>
+        <w:rPr>
+          <w:rFonts w:ascii="Times New Roman" w:hAnsi="Times New Roman"/>
+          <w:b/>
+          <w:bCs/>
+          <w:sz w:val="24"/>
+        </w:rPr>
+        <w:t xml:space="preserve"> Analytical Methods </w:t>
+      </w:r>
     </w:p>
     <w:p>
       <w:pPr>
         <w:spacing w:line="360" w:lineRule="auto"/>
-        <w:rPr>
-          <w:rFonts w:ascii="Times New Roman" w:hAnsi="Times New Roman"/>
-          <w:b/>
-          <w:bCs/>
-          <w:sz w:val="24"/>
-        </w:rPr>
-      </w:pPr>
-      <w:r>
-        <w:rPr>
-          <w:rFonts w:ascii="Times New Roman" w:hAnsi="Times New Roman"/>
-          <w:b/>
-          <w:bCs/>
-          <w:sz w:val="24"/>
-        </w:rPr>
-        <w:t>2.</w:t>
-      </w:r>
-      <w:r>
-        <w:rPr>
-          <w:rFonts w:ascii="Times New Roman" w:hAnsi="Times New Roman"/>
-          <w:b/>
-          <w:bCs/>
-          <w:sz w:val="24"/>
-        </w:rPr>
-        <w:t>3</w:t>
-      </w:r>
-      <w:r>
-        <w:rPr>
-          <w:rFonts w:ascii="Times New Roman" w:hAnsi="Times New Roman"/>
-          <w:b/>
-          <w:bCs/>
+        <w:ind w:firstLine="340"/>
+        <w:rPr>
+          <w:rFonts w:ascii="Times New Roman" w:hAnsi="Times New Roman"/>
+          <w:sz w:val="24"/>
+        </w:rPr>
+      </w:pPr>
+      <w:r>
+        <w:rPr>
+          <w:rFonts w:ascii="Times New Roman" w:hAnsi="Times New Roman"/>
+          <w:sz w:val="24"/>
+        </w:rPr>
+        <w:t>D</w:t>
+      </w:r>
+      <w:r>
+        <w:rPr>
+          <w:rFonts w:ascii="Times New Roman" w:hAnsi="Times New Roman"/>
+          <w:sz w:val="24"/>
+        </w:rPr>
+        <w:t xml:space="preserve">ata </w:t>
+      </w:r>
+      <w:r>
+        <w:rPr>
+          <w:rFonts w:ascii="Times New Roman" w:hAnsi="Times New Roman"/>
+          <w:sz w:val="24"/>
+        </w:rPr>
+        <w:t xml:space="preserve">was </w:t>
+      </w:r>
+      <w:r>
+        <w:rPr>
+          <w:rFonts w:ascii="Times New Roman" w:hAnsi="Times New Roman"/>
+          <w:sz w:val="24"/>
+        </w:rPr>
+        <w:t xml:space="preserve">processed using </w:t>
+      </w:r>
+      <w:r>
+        <w:rPr>
+          <w:rFonts w:ascii="Times New Roman" w:hAnsi="Times New Roman"/>
+          <w:sz w:val="24"/>
+        </w:rPr>
+        <w:t xml:space="preserve">R version </w:t>
+      </w:r>
+      <w:r>
+        <w:rPr>
+          <w:rFonts w:ascii="Times New Roman" w:hAnsi="Times New Roman"/>
+          <w:sz w:val="24"/>
+        </w:rPr>
+        <w:t>4.3.2</w:t>
+      </w:r>
+      <w:r>
+        <w:rPr>
+          <w:rFonts w:ascii="Times New Roman" w:hAnsi="Times New Roman"/>
+          <w:sz w:val="24"/>
+        </w:rPr>
+        <w:t xml:space="preserve"> </w:t>
+      </w:r>
+      <w:r>
+        <w:rPr>
+          <w:rFonts w:ascii="Times New Roman" w:hAnsi="Times New Roman"/>
+          <w:sz w:val="24"/>
+        </w:rPr>
+        <w:t>along with</w:t>
+      </w:r>
+      <w:r>
+        <w:rPr>
+          <w:rFonts w:ascii="Times New Roman" w:hAnsi="Times New Roman"/>
+          <w:sz w:val="24"/>
+        </w:rPr>
+        <w:t xml:space="preserve"> RStudio ve</w:t>
+      </w:r>
+      <w:r>
+        <w:rPr>
+          <w:rFonts w:ascii="Times New Roman" w:hAnsi="Times New Roman"/>
+          <w:sz w:val="24"/>
+        </w:rPr>
+        <w:t>rsion 2023.12.0+369</w:t>
+      </w:r>
+      <w:r>
+        <w:rPr>
+          <w:rFonts w:ascii="Times New Roman" w:hAnsi="Times New Roman"/>
+          <w:sz w:val="24"/>
+        </w:rPr>
+        <w:t xml:space="preserve"> using the </w:t>
+      </w:r>
+      <w:r>
+        <w:rPr>
+          <w:rFonts w:ascii="Times New Roman" w:hAnsi="Times New Roman"/>
+          <w:sz w:val="24"/>
+        </w:rPr>
+        <w:t>x86_64-apple-darwin20 (64-bit)</w:t>
+      </w:r>
+      <w:r>
+        <w:rPr>
+          <w:rFonts w:ascii="Times New Roman" w:hAnsi="Times New Roman"/>
+          <w:sz w:val="24"/>
+        </w:rPr>
+        <w:t xml:space="preserve"> platform and running under </w:t>
+      </w:r>
+      <w:r>
+        <w:rPr>
+          <w:rFonts w:ascii="Times New Roman" w:hAnsi="Times New Roman"/>
+          <w:sz w:val="24"/>
+        </w:rPr>
+        <w:t>macOS Sonoma 14.3.1</w:t>
+      </w:r>
+      <w:r>
+        <w:rPr>
+          <w:rFonts w:ascii="Times New Roman" w:hAnsi="Times New Roman"/>
           <w:sz w:val="24"/>
         </w:rPr>
         <w:t>.</w:t>
@@ -6050,189 +6315,330 @@
       <w:r>
         <w:rPr>
           <w:rFonts w:ascii="Times New Roman" w:hAnsi="Times New Roman"/>
-          <w:b/>
-          <w:bCs/>
-          <w:sz w:val="24"/>
-        </w:rPr>
-        <w:t xml:space="preserve"> Analytical Methods </w:t>
+          <w:sz w:val="24"/>
+        </w:rPr>
+        <w:t xml:space="preserve"> Fluorescence data generated by LIFT software was imported and tidied using the tidyverse, lubridate, and googlesheets4 packages. </w:t>
+      </w:r>
+      <w:r>
+        <w:rPr>
+          <w:rFonts w:ascii="Times New Roman" w:hAnsi="Times New Roman"/>
+          <w:sz w:val="24"/>
+        </w:rPr>
+        <w:t>The</w:t>
+      </w:r>
+      <w:r>
+        <w:rPr>
+          <w:rFonts w:ascii="Times New Roman" w:hAnsi="Times New Roman"/>
+          <w:sz w:val="24"/>
+        </w:rPr>
+        <w:t xml:space="preserve"> tidyverse, doBy, and WaveletComp packages were used for wavelet analyses</w:t>
+      </w:r>
+      <w:r>
+        <w:rPr>
+          <w:rFonts w:ascii="Times New Roman" w:hAnsi="Times New Roman"/>
+          <w:sz w:val="24"/>
+        </w:rPr>
+        <w:t xml:space="preserve">. Lastly, ggplot2 and </w:t>
+      </w:r>
+      <w:r>
+        <w:rPr>
+          <w:rFonts w:ascii="Times New Roman" w:hAnsi="Times New Roman"/>
+          <w:sz w:val="24"/>
+        </w:rPr>
+        <w:t>viridis</w:t>
+      </w:r>
+      <w:r>
+        <w:rPr>
+          <w:rFonts w:ascii="Times New Roman" w:hAnsi="Times New Roman"/>
+          <w:sz w:val="24"/>
+        </w:rPr>
+        <w:t xml:space="preserve"> packages were used for data visualization. </w:t>
       </w:r>
     </w:p>
     <w:p>
       <w:pPr>
         <w:spacing w:line="360" w:lineRule="auto"/>
-        <w:ind w:firstLine="340"/>
-        <w:rPr>
-          <w:rFonts w:ascii="Times New Roman" w:hAnsi="Times New Roman"/>
-          <w:sz w:val="24"/>
-        </w:rPr>
-      </w:pPr>
-      <w:r>
-        <w:rPr>
-          <w:rFonts w:ascii="Times New Roman" w:hAnsi="Times New Roman"/>
-          <w:sz w:val="24"/>
-        </w:rPr>
-        <w:t>D</w:t>
-      </w:r>
-      <w:r>
-        <w:rPr>
-          <w:rFonts w:ascii="Times New Roman" w:hAnsi="Times New Roman"/>
-          <w:sz w:val="24"/>
-        </w:rPr>
-        <w:t xml:space="preserve">ata </w:t>
-      </w:r>
-      <w:r>
-        <w:rPr>
-          <w:rFonts w:ascii="Times New Roman" w:hAnsi="Times New Roman"/>
-          <w:sz w:val="24"/>
-        </w:rPr>
-        <w:t xml:space="preserve">was </w:t>
-      </w:r>
-      <w:r>
-        <w:rPr>
-          <w:rFonts w:ascii="Times New Roman" w:hAnsi="Times New Roman"/>
-          <w:sz w:val="24"/>
-        </w:rPr>
-        <w:t xml:space="preserve">processed using </w:t>
-      </w:r>
-      <w:r>
-        <w:rPr>
-          <w:rFonts w:ascii="Times New Roman" w:hAnsi="Times New Roman"/>
-          <w:sz w:val="24"/>
-        </w:rPr>
-        <w:t xml:space="preserve">R version </w:t>
-      </w:r>
-      <w:r>
-        <w:rPr>
-          <w:rFonts w:ascii="Times New Roman" w:hAnsi="Times New Roman"/>
-          <w:sz w:val="24"/>
-        </w:rPr>
-        <w:t>4.3.2</w:t>
-      </w:r>
-      <w:r>
-        <w:rPr>
-          <w:rFonts w:ascii="Times New Roman" w:hAnsi="Times New Roman"/>
-          <w:sz w:val="24"/>
-        </w:rPr>
-        <w:t xml:space="preserve"> </w:t>
-      </w:r>
-      <w:r>
-        <w:rPr>
-          <w:rFonts w:ascii="Times New Roman" w:hAnsi="Times New Roman"/>
-          <w:sz w:val="24"/>
-        </w:rPr>
-        <w:t>along with</w:t>
-      </w:r>
-      <w:r>
-        <w:rPr>
-          <w:rFonts w:ascii="Times New Roman" w:hAnsi="Times New Roman"/>
-          <w:sz w:val="24"/>
-        </w:rPr>
-        <w:t xml:space="preserve"> RStudio ve</w:t>
-      </w:r>
-      <w:r>
-        <w:rPr>
-          <w:rFonts w:ascii="Times New Roman" w:hAnsi="Times New Roman"/>
-          <w:sz w:val="24"/>
-        </w:rPr>
-        <w:t>rsion 2023.12.0+369</w:t>
-      </w:r>
-      <w:r>
-        <w:rPr>
-          <w:rFonts w:ascii="Times New Roman" w:hAnsi="Times New Roman"/>
-          <w:sz w:val="24"/>
-        </w:rPr>
-        <w:t xml:space="preserve"> using the </w:t>
-      </w:r>
-      <w:r>
-        <w:rPr>
-          <w:rFonts w:ascii="Times New Roman" w:hAnsi="Times New Roman"/>
-          <w:sz w:val="24"/>
-        </w:rPr>
-        <w:t>x86_64-apple-darwin20 (64-bit)</w:t>
-      </w:r>
-      <w:r>
-        <w:rPr>
-          <w:rFonts w:ascii="Times New Roman" w:hAnsi="Times New Roman"/>
-          <w:sz w:val="24"/>
-        </w:rPr>
-        <w:t xml:space="preserve"> platform and running under </w:t>
-      </w:r>
-      <w:r>
-        <w:rPr>
-          <w:rFonts w:ascii="Times New Roman" w:hAnsi="Times New Roman"/>
-          <w:sz w:val="24"/>
-        </w:rPr>
-        <w:t>macOS Sonoma 14.3.1</w:t>
-      </w:r>
-      <w:r>
-        <w:rPr>
-          <w:rFonts w:ascii="Times New Roman" w:hAnsi="Times New Roman"/>
-          <w:sz w:val="24"/>
-        </w:rPr>
-        <w:t>.</w:t>
-      </w:r>
-      <w:r>
-        <w:rPr>
-          <w:rFonts w:ascii="Times New Roman" w:hAnsi="Times New Roman"/>
-          <w:sz w:val="24"/>
-        </w:rPr>
-        <w:t xml:space="preserve"> Fluorescence data generated by LIFT software was imported and tidied using the tidyverse, lubridate, and googlesheets4 packages. </w:t>
-      </w:r>
-      <w:r>
-        <w:rPr>
-          <w:rFonts w:ascii="Times New Roman" w:hAnsi="Times New Roman"/>
-          <w:sz w:val="24"/>
-        </w:rPr>
-        <w:t>The</w:t>
-      </w:r>
-      <w:r>
-        <w:rPr>
-          <w:rFonts w:ascii="Times New Roman" w:hAnsi="Times New Roman"/>
-          <w:sz w:val="24"/>
-        </w:rPr>
-        <w:t xml:space="preserve"> tidyverse, doBy, and WaveletComp packages were used for wavelet analyses</w:t>
-      </w:r>
-      <w:r>
-        <w:rPr>
-          <w:rFonts w:ascii="Times New Roman" w:hAnsi="Times New Roman"/>
-          <w:sz w:val="24"/>
-        </w:rPr>
-        <w:t xml:space="preserve">. Lastly, ggplot2 and </w:t>
-      </w:r>
-      <w:r>
-        <w:rPr>
-          <w:rFonts w:ascii="Times New Roman" w:hAnsi="Times New Roman"/>
-          <w:sz w:val="24"/>
-        </w:rPr>
-        <w:t>viridis</w:t>
-      </w:r>
-      <w:r>
-        <w:rPr>
-          <w:rFonts w:ascii="Times New Roman" w:hAnsi="Times New Roman"/>
-          <w:sz w:val="24"/>
-        </w:rPr>
-        <w:t xml:space="preserve"> packages were used for data visualization. </w:t>
+        <w:rPr>
+          <w:rFonts w:ascii="Times New Roman" w:hAnsi="Times New Roman"/>
+          <w:i/>
+          <w:iCs/>
+          <w:sz w:val="24"/>
+        </w:rPr>
+      </w:pPr>
+      <w:r>
+        <w:rPr>
+          <w:rFonts w:ascii="Times New Roman" w:hAnsi="Times New Roman"/>
+          <w:i/>
+          <w:iCs/>
+          <w:sz w:val="24"/>
+        </w:rPr>
+        <w:t>Wavelet Transformations</w:t>
       </w:r>
     </w:p>
     <w:p>
       <w:pPr>
         <w:spacing w:line="360" w:lineRule="auto"/>
-        <w:rPr>
-          <w:rFonts w:ascii="Times New Roman" w:hAnsi="Times New Roman"/>
-          <w:i/>
-          <w:iCs/>
-          <w:sz w:val="24"/>
-        </w:rPr>
-      </w:pPr>
-      <w:r>
-        <w:rPr>
-          <w:rFonts w:ascii="Times New Roman" w:hAnsi="Times New Roman"/>
-          <w:i/>
-          <w:iCs/>
-          <w:sz w:val="24"/>
-        </w:rPr>
-        <w:lastRenderedPageBreak/>
-        <w:t>Wavelet Transformations</w:t>
+        <w:ind w:firstLine="340"/>
+        <w:rPr>
+          <w:rFonts w:ascii="Times New Roman" w:hAnsi="Times New Roman"/>
+          <w:sz w:val="24"/>
+        </w:rPr>
+      </w:pPr>
+      <w:r>
+        <w:rPr>
+          <w:rFonts w:ascii="Times New Roman" w:hAnsi="Times New Roman"/>
+          <w:sz w:val="24"/>
+        </w:rPr>
+        <w:t>R</w:t>
+      </w:r>
+      <w:r>
+        <w:rPr>
+          <w:rFonts w:ascii="Times New Roman" w:hAnsi="Times New Roman"/>
+          <w:sz w:val="24"/>
+        </w:rPr>
+        <w:t xml:space="preserve">aw fluorescence data </w:t>
+      </w:r>
+      <w:r>
+        <w:rPr>
+          <w:rFonts w:ascii="Times New Roman" w:hAnsi="Times New Roman"/>
+          <w:sz w:val="24"/>
+        </w:rPr>
+        <w:t>yields</w:t>
+      </w:r>
+      <w:r>
+        <w:rPr>
+          <w:rFonts w:ascii="Times New Roman" w:hAnsi="Times New Roman"/>
+          <w:sz w:val="24"/>
+        </w:rPr>
+        <w:t xml:space="preserve"> a time series of </w:t>
+      </w:r>
+      <w:r>
+        <w:rPr>
+          <w:rFonts w:ascii="Times New Roman" w:hAnsi="Times New Roman"/>
+          <w:sz w:val="24"/>
+        </w:rPr>
+        <w:t>F</w:t>
+      </w:r>
+      <w:r>
+        <w:rPr>
+          <w:rFonts w:ascii="Times New Roman" w:hAnsi="Times New Roman"/>
+          <w:sz w:val="24"/>
+          <w:vertAlign w:val="subscript"/>
+        </w:rPr>
+        <w:t>v</w:t>
+      </w:r>
+      <w:r>
+        <w:rPr>
+          <w:rFonts w:ascii="Times New Roman" w:hAnsi="Times New Roman"/>
+          <w:sz w:val="24"/>
+        </w:rPr>
+        <w:t>/F</w:t>
+      </w:r>
+      <w:r>
+        <w:rPr>
+          <w:rFonts w:ascii="Times New Roman" w:hAnsi="Times New Roman"/>
+          <w:sz w:val="24"/>
+          <w:vertAlign w:val="subscript"/>
+        </w:rPr>
+        <w:t>m</w:t>
+      </w:r>
+      <w:r>
+        <w:rPr>
+          <w:rFonts w:ascii="Times New Roman" w:hAnsi="Times New Roman"/>
+          <w:sz w:val="24"/>
+        </w:rPr>
+        <w:t xml:space="preserve"> over 32 flashes, which was analyzed </w:t>
+      </w:r>
+      <w:r>
+        <w:rPr>
+          <w:rFonts w:ascii="Times New Roman" w:hAnsi="Times New Roman"/>
+          <w:sz w:val="24"/>
+        </w:rPr>
+        <w:t xml:space="preserve">for each combination of strain, temperature, and flash spacing using wavelet transformations. </w:t>
+      </w:r>
+      <w:r>
+        <w:rPr>
+          <w:rFonts w:ascii="Times New Roman" w:hAnsi="Times New Roman"/>
+          <w:sz w:val="24"/>
+        </w:rPr>
+        <w:t xml:space="preserve">Unlike traditional methods, wavelet analysis does not assume that the statistical properties of a time series are constant. Instead, wavelet transformations </w:t>
+      </w:r>
+      <w:r>
+        <w:rPr>
+          <w:rFonts w:ascii="Times New Roman" w:hAnsi="Times New Roman"/>
+          <w:sz w:val="24"/>
+        </w:rPr>
+        <w:t>locally decompos</w:t>
+      </w:r>
+      <w:r>
+        <w:rPr>
+          <w:rFonts w:ascii="Times New Roman" w:hAnsi="Times New Roman"/>
+          <w:sz w:val="24"/>
+        </w:rPr>
+        <w:t>e</w:t>
+      </w:r>
+      <w:r>
+        <w:rPr>
+          <w:rFonts w:ascii="Times New Roman" w:hAnsi="Times New Roman"/>
+          <w:sz w:val="24"/>
+        </w:rPr>
+        <w:t xml:space="preserve"> the signal across different time scales</w:t>
+      </w:r>
+      <w:r>
+        <w:rPr>
+          <w:rFonts w:ascii="Times New Roman" w:hAnsi="Times New Roman"/>
+          <w:sz w:val="24"/>
+        </w:rPr>
+        <w:t xml:space="preserve"> and</w:t>
+      </w:r>
+      <w:r>
+        <w:rPr>
+          <w:rFonts w:ascii="Times New Roman" w:hAnsi="Times New Roman"/>
+          <w:sz w:val="24"/>
+        </w:rPr>
+        <w:t xml:space="preserve"> </w:t>
+      </w:r>
+      <w:r>
+        <w:rPr>
+          <w:rFonts w:ascii="Times New Roman" w:hAnsi="Times New Roman"/>
+          <w:sz w:val="24"/>
+        </w:rPr>
+        <w:t>estimat</w:t>
+      </w:r>
+      <w:r>
+        <w:rPr>
+          <w:rFonts w:ascii="Times New Roman" w:hAnsi="Times New Roman"/>
+          <w:sz w:val="24"/>
+        </w:rPr>
+        <w:t xml:space="preserve">e </w:t>
+      </w:r>
+      <w:r>
+        <w:rPr>
+          <w:rFonts w:ascii="Times New Roman" w:hAnsi="Times New Roman"/>
+          <w:sz w:val="24"/>
+        </w:rPr>
+        <w:t>spectral characteristics as a function of time</w:t>
+      </w:r>
+      <w:r>
+        <w:rPr>
+          <w:rFonts w:ascii="Times New Roman" w:hAnsi="Times New Roman"/>
+          <w:sz w:val="24"/>
+        </w:rPr>
+        <w:t xml:space="preserve"> </w:t>
+      </w:r>
+      <w:r>
+        <w:rPr>
+          <w:rFonts w:ascii="Times New Roman" w:hAnsi="Times New Roman"/>
+          <w:sz w:val="24"/>
+        </w:rPr>
+        <w:fldChar w:fldCharType="begin"/>
+      </w:r>
+      <w:r>
+        <w:rPr>
+          <w:rFonts w:ascii="Times New Roman" w:hAnsi="Times New Roman"/>
+          <w:sz w:val="24"/>
+        </w:rPr>
+        <w:instrText xml:space="preserve"> ADDIN ZOTERO_ITEM CSL_CITATION {"citationID":"OVoJ8mtf","properties":{"formattedCitation":"[20]","plainCitation":"[20]","noteIndex":0},"citationItems":[{"id":5694,"uris":["http://zotero.org/groups/4635591/items/UAE2DE45"],"itemData":{"id":5694,"type":"article-journal","abstract":"Wavelet analysis is a powerful tool that is already in use throughout science and engineering. The versatility and attractiveness of the wavelet approach lie in its decomposition properties, principally its time-scale localization. It is especially relevant to the analysis of non-stationary systems, i.e., systems with short-lived transient components, like those observed in ecological systems. Here, we review the basic properties of the wavelet approach for time-series analysis from an ecological perspective. Wavelet decomposition offers several advantages that are discussed in this paper and illustrated by appropriate synthetic and ecological examples. Wavelet analysis is notably free from the assumption of stationarity that makes most methods unsuitable for many ecological time series. Wavelet analysis also permits analysis of the relationships between two signals, and it is especially appropriate for following gradual change in forcing by exogenous variables.","container-title":"Oecologia","DOI":"10.1007/s00442-008-0993-2","ISSN":"1432-1939","issue":"2","journalAbbreviation":"Oecologia","language":"en","page":"287-304","source":"Springer Link","title":"Wavelet analysis of ecological time series","URL":"https://doi.org/10.1007/s00442-008-0993-2","volume":"156","author":[{"family":"Cazelles","given":"Bernard"},{"family":"Chavez","given":"Mario"},{"family":"Berteaux","given":"Dominique"},{"family":"Ménard","given":"Frédéric"},{"family":"Vik","given":"Jon Olav"},{"family":"Jenouvrier","given":"Stéphanie"},{"family":"Stenseth","given":"Nils C."}],"accessed":{"date-parts":[["2024",3,11]]},"issued":{"date-parts":[["2008",5,1]]},"citation-key":"cazelles2008"}}],"schema":"https://github.com/citation-style-language/schema/raw/master/csl-citation.json"} </w:instrText>
+      </w:r>
+      <w:r>
+        <w:rPr>
+          <w:rFonts w:ascii="Times New Roman" w:hAnsi="Times New Roman"/>
+          <w:sz w:val="24"/>
+        </w:rPr>
+        <w:fldChar w:fldCharType="separate"/>
+      </w:r>
+      <w:r>
+        <w:rPr>
+          <w:rFonts w:ascii="Times New Roman" w:hAnsi="Times New Roman"/>
+          <w:noProof/>
+          <w:sz w:val="24"/>
+        </w:rPr>
+        <w:t>[20]</w:t>
+      </w:r>
+      <w:r>
+        <w:rPr>
+          <w:rFonts w:ascii="Times New Roman" w:hAnsi="Times New Roman"/>
+          <w:sz w:val="24"/>
+        </w:rPr>
+        <w:fldChar w:fldCharType="end"/>
+      </w:r>
+      <w:r>
+        <w:rPr>
+          <w:rFonts w:ascii="Times New Roman" w:hAnsi="Times New Roman"/>
+          <w:sz w:val="24"/>
+        </w:rPr>
+        <w:t xml:space="preserve">. </w:t>
+      </w:r>
+      <w:r>
+        <w:rPr>
+          <w:rFonts w:ascii="Times New Roman" w:hAnsi="Times New Roman"/>
+          <w:sz w:val="24"/>
+        </w:rPr>
+        <w:t xml:space="preserve">By examining the frequency and wavelet power spectra, we can uncover </w:t>
+      </w:r>
+      <w:r>
+        <w:rPr>
+          <w:rFonts w:ascii="Times New Roman" w:hAnsi="Times New Roman"/>
+          <w:sz w:val="24"/>
+        </w:rPr>
+        <w:t xml:space="preserve">the dominant </w:t>
+      </w:r>
+      <w:r>
+        <w:rPr>
+          <w:rFonts w:ascii="Times New Roman" w:hAnsi="Times New Roman"/>
+          <w:sz w:val="24"/>
+        </w:rPr>
+        <w:t xml:space="preserve">patterns in the data </w:t>
+      </w:r>
+      <w:r>
+        <w:rPr>
+          <w:rFonts w:ascii="Times New Roman" w:hAnsi="Times New Roman"/>
+          <w:sz w:val="24"/>
+        </w:rPr>
+        <w:fldChar w:fldCharType="begin"/>
+      </w:r>
+      <w:r>
+        <w:rPr>
+          <w:rFonts w:ascii="Times New Roman" w:hAnsi="Times New Roman"/>
+          <w:sz w:val="24"/>
+        </w:rPr>
+        <w:instrText xml:space="preserve"> ADDIN ZOTERO_ITEM CSL_CITATION {"citationID":"FepJspzQ","properties":{"formattedCitation":"[21]","plainCitation":"[21]","noteIndex":0},"citationItems":[{"id":4409,"uris":["http://zotero.org/groups/4635591/items/52JTJWJJ"],"itemData":{"id":4409,"type":"chapter","collection-title":"The MIT Press Series","container-title":"Biomedical Signal Analysis : Contemporary Methods and Applications","edition":"1","ISBN":"978-0-262-25924-8","page":"42","publisher":"MIT Press","title":"Spectral Transformations","author":[{"family":"Theis","given":"Fabian J"},{"family":"Meyer-Bäse","given":"Anke"}],"issued":{"date-parts":[["2010"]]},"citation-key":"theis2010"}}],"schema":"https://github.com/citation-style-language/schema/raw/master/csl-citation.json"} </w:instrText>
+      </w:r>
+      <w:r>
+        <w:rPr>
+          <w:rFonts w:ascii="Times New Roman" w:hAnsi="Times New Roman"/>
+          <w:sz w:val="24"/>
+        </w:rPr>
+        <w:fldChar w:fldCharType="separate"/>
+      </w:r>
+      <w:r>
+        <w:rPr>
+          <w:rFonts w:ascii="Times New Roman" w:hAnsi="Times New Roman"/>
+          <w:noProof/>
+          <w:sz w:val="24"/>
+        </w:rPr>
+        <w:t>[21]</w:t>
+      </w:r>
+      <w:r>
+        <w:rPr>
+          <w:rFonts w:ascii="Times New Roman" w:hAnsi="Times New Roman"/>
+          <w:sz w:val="24"/>
+        </w:rPr>
+        <w:fldChar w:fldCharType="end"/>
+      </w:r>
+      <w:r>
+        <w:rPr>
+          <w:rFonts w:ascii="Times New Roman" w:hAnsi="Times New Roman"/>
+          <w:sz w:val="24"/>
+        </w:rPr>
+        <w:t>.</w:t>
+      </w:r>
+      <w:r>
+        <w:rPr>
+          <w:rFonts w:ascii="Times New Roman" w:hAnsi="Times New Roman"/>
+          <w:sz w:val="24"/>
+        </w:rPr>
+        <w:t xml:space="preserve"> </w:t>
       </w:r>
     </w:p>
     <w:p>
@@ -6249,107 +6655,14 @@
           <w:rFonts w:ascii="Times New Roman" w:hAnsi="Times New Roman"/>
           <w:sz w:val="24"/>
         </w:rPr>
-        <w:t>R</w:t>
-      </w:r>
-      <w:r>
-        <w:rPr>
-          <w:rFonts w:ascii="Times New Roman" w:hAnsi="Times New Roman"/>
-          <w:sz w:val="24"/>
-        </w:rPr>
-        <w:t xml:space="preserve">aw fluorescence data </w:t>
-      </w:r>
-      <w:r>
-        <w:rPr>
-          <w:rFonts w:ascii="Times New Roman" w:hAnsi="Times New Roman"/>
-          <w:sz w:val="24"/>
-        </w:rPr>
-        <w:t>yields</w:t>
-      </w:r>
-      <w:r>
-        <w:rPr>
-          <w:rFonts w:ascii="Times New Roman" w:hAnsi="Times New Roman"/>
-          <w:sz w:val="24"/>
-        </w:rPr>
-        <w:t xml:space="preserve"> a time series of </w:t>
-      </w:r>
-      <w:r>
-        <w:rPr>
-          <w:rFonts w:ascii="Times New Roman" w:hAnsi="Times New Roman"/>
-          <w:sz w:val="24"/>
-        </w:rPr>
-        <w:t>F</w:t>
-      </w:r>
-      <w:r>
-        <w:rPr>
-          <w:rFonts w:ascii="Times New Roman" w:hAnsi="Times New Roman"/>
-          <w:sz w:val="24"/>
-          <w:vertAlign w:val="subscript"/>
-        </w:rPr>
-        <w:t>v</w:t>
-      </w:r>
-      <w:r>
-        <w:rPr>
-          <w:rFonts w:ascii="Times New Roman" w:hAnsi="Times New Roman"/>
-          <w:sz w:val="24"/>
-        </w:rPr>
-        <w:t>/F</w:t>
-      </w:r>
-      <w:r>
-        <w:rPr>
-          <w:rFonts w:ascii="Times New Roman" w:hAnsi="Times New Roman"/>
-          <w:sz w:val="24"/>
-          <w:vertAlign w:val="subscript"/>
-        </w:rPr>
-        <w:t>m</w:t>
-      </w:r>
-      <w:r>
-        <w:rPr>
-          <w:rFonts w:ascii="Times New Roman" w:hAnsi="Times New Roman"/>
-          <w:sz w:val="24"/>
-        </w:rPr>
-        <w:t xml:space="preserve"> over 32 flashes, which was analyzed </w:t>
-      </w:r>
-      <w:r>
-        <w:rPr>
-          <w:rFonts w:ascii="Times New Roman" w:hAnsi="Times New Roman"/>
-          <w:sz w:val="24"/>
-        </w:rPr>
-        <w:t xml:space="preserve">for each combination of strain, temperature, and flash spacing using wavelet transformations. </w:t>
-      </w:r>
-      <w:r>
-        <w:rPr>
-          <w:rFonts w:ascii="Times New Roman" w:hAnsi="Times New Roman"/>
-          <w:sz w:val="24"/>
-        </w:rPr>
-        <w:t xml:space="preserve">Unlike traditional methods, wavelet analysis does not assume that the statistical properties of a time series are constant. Instead, wavelet transformations </w:t>
-      </w:r>
-      <w:r>
-        <w:rPr>
-          <w:rFonts w:ascii="Times New Roman" w:hAnsi="Times New Roman"/>
-          <w:sz w:val="24"/>
-        </w:rPr>
-        <w:t>locally decompos</w:t>
-      </w:r>
-      <w:r>
-        <w:rPr>
-          <w:rFonts w:ascii="Times New Roman" w:hAnsi="Times New Roman"/>
-          <w:sz w:val="24"/>
-        </w:rPr>
-        <w:t>e</w:t>
-      </w:r>
-      <w:r>
-        <w:rPr>
-          <w:rFonts w:ascii="Times New Roman" w:hAnsi="Times New Roman"/>
-          <w:sz w:val="24"/>
-        </w:rPr>
-        <w:t xml:space="preserve"> the signal across different time scales</w:t>
-      </w:r>
-      <w:r>
-        <w:rPr>
-          <w:rFonts w:ascii="Times New Roman" w:hAnsi="Times New Roman"/>
-          <w:sz w:val="24"/>
-        </w:rPr>
-        <w:t xml:space="preserve"> and</w:t>
+        <w:t xml:space="preserve">The core of the wavelet transformation involves </w:t>
+      </w:r>
+      <w:r>
+        <w:rPr>
+          <w:rFonts w:ascii="Times New Roman" w:hAnsi="Times New Roman"/>
+          <w:sz w:val="24"/>
+        </w:rPr>
+        <w:t>computing the wavelet power spectrum of the standardized time series using the Morlet wavelet</w:t>
       </w:r>
       <w:r>
         <w:rPr>
@@ -6363,21 +6676,85 @@
           <w:rFonts w:ascii="Times New Roman" w:hAnsi="Times New Roman"/>
           <w:sz w:val="24"/>
         </w:rPr>
-        <w:t>estimat</w:t>
-      </w:r>
-      <w:r>
-        <w:rPr>
-          <w:rFonts w:ascii="Times New Roman" w:hAnsi="Times New Roman"/>
-          <w:sz w:val="24"/>
-        </w:rPr>
-        <w:t xml:space="preserve">e </w:t>
-      </w:r>
-      <w:r>
-        <w:rPr>
-          <w:rFonts w:ascii="Times New Roman" w:hAnsi="Times New Roman"/>
-          <w:sz w:val="24"/>
-        </w:rPr>
-        <w:t>spectral characteristics as a function of time</w:t>
+        <w:fldChar w:fldCharType="begin"/>
+      </w:r>
+      <w:r>
+        <w:rPr>
+          <w:rFonts w:ascii="Times New Roman" w:hAnsi="Times New Roman"/>
+          <w:sz w:val="24"/>
+        </w:rPr>
+        <w:instrText xml:space="preserve"> ADDIN ZOTERO_ITEM CSL_CITATION {"citationID":"Jceg6I7A","properties":{"formattedCitation":"[22]","plainCitation":"[22]","noteIndex":0},"citationItems":[{"id":5619,"uris":["http://zotero.org/groups/4635591/items/C8BQDDM2"],"itemData":{"id":5619,"type":"report","genre":"manual","title":"WaveletComp: Computational wavelet analysis","URL":"https://CRAN.R-project.org/package=WaveletComp","author":[{"family":"Roesch","given":"Angi"},{"family":"Schmidbauer","given":"Harald"}],"issued":{"date-parts":[["2018"]]},"citation-key":"roesch2018"}}],"schema":"https://github.com/citation-style-language/schema/raw/master/csl-citation.json"} </w:instrText>
+      </w:r>
+      <w:r>
+        <w:rPr>
+          <w:rFonts w:ascii="Times New Roman" w:hAnsi="Times New Roman"/>
+          <w:sz w:val="24"/>
+        </w:rPr>
+        <w:fldChar w:fldCharType="separate"/>
+      </w:r>
+      <w:r>
+        <w:rPr>
+          <w:rFonts w:ascii="Times New Roman" w:hAnsi="Times New Roman"/>
+          <w:noProof/>
+          <w:sz w:val="24"/>
+        </w:rPr>
+        <w:t>[22]</w:t>
+      </w:r>
+      <w:r>
+        <w:rPr>
+          <w:rFonts w:ascii="Times New Roman" w:hAnsi="Times New Roman"/>
+          <w:sz w:val="24"/>
+        </w:rPr>
+        <w:fldChar w:fldCharType="end"/>
+      </w:r>
+      <w:r>
+        <w:rPr>
+          <w:rFonts w:ascii="Times New Roman" w:hAnsi="Times New Roman"/>
+          <w:sz w:val="24"/>
+        </w:rPr>
+        <w:t xml:space="preserve">. </w:t>
+      </w:r>
+      <w:r>
+        <w:rPr>
+          <w:rFonts w:ascii="Times New Roman" w:hAnsi="Times New Roman"/>
+          <w:sz w:val="24"/>
+        </w:rPr>
+        <w:t xml:space="preserve">Further, </w:t>
+      </w:r>
+      <w:r>
+        <w:rPr>
+          <w:rFonts w:ascii="Times New Roman" w:hAnsi="Times New Roman"/>
+          <w:sz w:val="24"/>
+        </w:rPr>
+        <w:t>the significance of the</w:t>
+      </w:r>
+      <w:r>
+        <w:rPr>
+          <w:rFonts w:ascii="Times New Roman" w:hAnsi="Times New Roman"/>
+          <w:sz w:val="24"/>
+        </w:rPr>
+        <w:t xml:space="preserve"> periodic components in the time series </w:t>
+      </w:r>
+      <w:r>
+        <w:rPr>
+          <w:rFonts w:ascii="Times New Roman" w:hAnsi="Times New Roman"/>
+          <w:sz w:val="24"/>
+        </w:rPr>
+        <w:t xml:space="preserve">was calculated using a </w:t>
+      </w:r>
+      <w:r>
+        <w:rPr>
+          <w:rFonts w:ascii="Times New Roman" w:hAnsi="Times New Roman"/>
+          <w:sz w:val="24"/>
+        </w:rPr>
+        <w:t>simulation algorithm</w:t>
+      </w:r>
+      <w:r>
+        <w:rPr>
+          <w:rFonts w:ascii="Times New Roman" w:hAnsi="Times New Roman"/>
+          <w:sz w:val="24"/>
+        </w:rPr>
+        <w:t>.</w:t>
       </w:r>
       <w:r>
         <w:rPr>
@@ -6391,6 +6768,48 @@
           <w:rFonts w:ascii="Times New Roman" w:hAnsi="Times New Roman"/>
           <w:sz w:val="24"/>
         </w:rPr>
+        <w:t xml:space="preserve">Surrogate time series are generated based on a white noise model, consisting of </w:t>
+      </w:r>
+      <w:r>
+        <w:rPr>
+          <w:rFonts w:ascii="Times New Roman" w:hAnsi="Times New Roman"/>
+          <w:sz w:val="24"/>
+        </w:rPr>
+        <w:t>uncorrelated random values</w:t>
+      </w:r>
+      <w:r>
+        <w:rPr>
+          <w:rFonts w:ascii="Times New Roman" w:hAnsi="Times New Roman"/>
+          <w:sz w:val="24"/>
+        </w:rPr>
+        <w:t xml:space="preserve"> </w:t>
+      </w:r>
+      <w:r>
+        <w:rPr>
+          <w:rFonts w:ascii="Times New Roman" w:hAnsi="Times New Roman"/>
+          <w:sz w:val="24"/>
+        </w:rPr>
+        <w:t xml:space="preserve">with constant mean and variance. Comparing the wavelet of the original data with the white noise model, </w:t>
+      </w:r>
+      <w:r>
+        <w:rPr>
+          <w:rFonts w:ascii="Times New Roman" w:hAnsi="Times New Roman"/>
+          <w:sz w:val="24"/>
+        </w:rPr>
+        <w:t>p-values are calculated to determine whether the observed periodic components are statistically significant</w:t>
+      </w:r>
+      <w:r>
+        <w:rPr>
+          <w:rFonts w:ascii="Times New Roman" w:hAnsi="Times New Roman"/>
+          <w:sz w:val="24"/>
+        </w:rPr>
+        <w:t xml:space="preserve"> </w:t>
+      </w:r>
+      <w:r>
+        <w:rPr>
+          <w:rFonts w:ascii="Times New Roman" w:hAnsi="Times New Roman"/>
+          <w:sz w:val="24"/>
+        </w:rPr>
         <w:fldChar w:fldCharType="begin"/>
       </w:r>
       <w:r>
@@ -6398,7 +6817,7 @@
           <w:rFonts w:ascii="Times New Roman" w:hAnsi="Times New Roman"/>
           <w:sz w:val="24"/>
         </w:rPr>
-        <w:instrText xml:space="preserve"> ADDIN ZOTERO_ITEM CSL_CITATION {"citationID":"OVoJ8mtf","properties":{"formattedCitation":"[20]","plainCitation":"[20]","noteIndex":0},"citationItems":[{"id":5694,"uris":["http://zotero.org/groups/4635591/items/UAE2DE45"],"itemData":{"id":5694,"type":"article-journal","abstract":"Wavelet analysis is a powerful tool that is already in use throughout science and engineering. The versatility and attractiveness of the wavelet approach lie in its decomposition properties, principally its time-scale localization. It is especially relevant to the analysis of non-stationary systems, i.e., systems with short-lived transient components, like those observed in ecological systems. Here, we review the basic properties of the wavelet approach for time-series analysis from an ecological perspective. Wavelet decomposition offers several advantages that are discussed in this paper and illustrated by appropriate synthetic and ecological examples. Wavelet analysis is notably free from the assumption of stationarity that makes most methods unsuitable for many ecological time series. Wavelet analysis also permits analysis of the relationships between two signals, and it is especially appropriate for following gradual change in forcing by exogenous variables.","container-title":"Oecologia","DOI":"10.1007/s00442-008-0993-2","ISSN":"1432-1939","issue":"2","journalAbbreviation":"Oecologia","language":"en","page":"287-304","source":"Springer Link","title":"Wavelet analysis of ecological time series","URL":"https://doi.org/10.1007/s00442-008-0993-2","volume":"156","author":[{"family":"Cazelles","given":"Bernard"},{"family":"Chavez","given":"Mario"},{"family":"Berteaux","given":"Dominique"},{"family":"Ménard","given":"Frédéric"},{"family":"Vik","given":"Jon Olav"},{"family":"Jenouvrier","given":"Stéphanie"},{"family":"Stenseth","given":"Nils C."}],"accessed":{"date-parts":[["2024",3,11]]},"issued":{"date-parts":[["2008",5,1]]},"citation-key":"cazelles2008"}}],"schema":"https://github.com/citation-style-language/schema/raw/master/csl-citation.json"} </w:instrText>
+        <w:instrText xml:space="preserve"> ADDIN ZOTERO_ITEM CSL_CITATION {"citationID":"bbeCp9NO","properties":{"formattedCitation":"[22]","plainCitation":"[22]","noteIndex":0},"citationItems":[{"id":5619,"uris":["http://zotero.org/groups/4635591/items/C8BQDDM2"],"itemData":{"id":5619,"type":"report","genre":"manual","title":"WaveletComp: Computational wavelet analysis","URL":"https://CRAN.R-project.org/package=WaveletComp","author":[{"family":"Roesch","given":"Angi"},{"family":"Schmidbauer","given":"Harald"}],"issued":{"date-parts":[["2018"]]},"citation-key":"roesch2018"}}],"schema":"https://github.com/citation-style-language/schema/raw/master/csl-citation.json"} </w:instrText>
       </w:r>
       <w:r>
         <w:rPr>
@@ -6413,7 +6832,7 @@
           <w:noProof/>
           <w:sz w:val="24"/>
         </w:rPr>
-        <w:t>[20]</w:t>
+        <w:t>[22]</w:t>
       </w:r>
       <w:r>
         <w:rPr>
@@ -6428,77 +6847,6 @@
           <w:sz w:val="24"/>
         </w:rPr>
         <w:t xml:space="preserve">. </w:t>
-      </w:r>
-      <w:r>
-        <w:rPr>
-          <w:rFonts w:ascii="Times New Roman" w:hAnsi="Times New Roman"/>
-          <w:sz w:val="24"/>
-        </w:rPr>
-        <w:t xml:space="preserve">By examining the frequency and wavelet power spectra, we can uncover </w:t>
-      </w:r>
-      <w:r>
-        <w:rPr>
-          <w:rFonts w:ascii="Times New Roman" w:hAnsi="Times New Roman"/>
-          <w:sz w:val="24"/>
-        </w:rPr>
-        <w:t xml:space="preserve">the dominant </w:t>
-      </w:r>
-      <w:r>
-        <w:rPr>
-          <w:rFonts w:ascii="Times New Roman" w:hAnsi="Times New Roman"/>
-          <w:sz w:val="24"/>
-        </w:rPr>
-        <w:t xml:space="preserve">patterns in the data </w:t>
-      </w:r>
-      <w:r>
-        <w:rPr>
-          <w:rFonts w:ascii="Times New Roman" w:hAnsi="Times New Roman"/>
-          <w:sz w:val="24"/>
-        </w:rPr>
-        <w:fldChar w:fldCharType="begin"/>
-      </w:r>
-      <w:r>
-        <w:rPr>
-          <w:rFonts w:ascii="Times New Roman" w:hAnsi="Times New Roman"/>
-          <w:sz w:val="24"/>
-        </w:rPr>
-        <w:instrText xml:space="preserve"> ADDIN ZOTERO_ITEM CSL_CITATION {"citationID":"FepJspzQ","properties":{"formattedCitation":"[21]","plainCitation":"[21]","noteIndex":0},"citationItems":[{"id":4409,"uris":["http://zotero.org/groups/4635591/items/52JTJWJJ"],"itemData":{"id":4409,"type":"chapter","collection-title":"The MIT Press Series","container-title":"Biomedical Signal Analysis : Contemporary Methods and Applications","edition":"1","ISBN":"978-0-262-25924-8","page":"42","publisher":"MIT Press","title":"Spectral Transformations","author":[{"family":"Theis","given":"Fabian J"},{"family":"Meyer-Bäse","given":"Anke"}],"issued":{"date-parts":[["2010"]]},"citation-key":"theis2010"}}],"schema":"https://github.com/citation-style-language/schema/raw/master/csl-citation.json"} </w:instrText>
-      </w:r>
-      <w:r>
-        <w:rPr>
-          <w:rFonts w:ascii="Times New Roman" w:hAnsi="Times New Roman"/>
-          <w:sz w:val="24"/>
-        </w:rPr>
-        <w:fldChar w:fldCharType="separate"/>
-      </w:r>
-      <w:r>
-        <w:rPr>
-          <w:rFonts w:ascii="Times New Roman" w:hAnsi="Times New Roman"/>
-          <w:noProof/>
-          <w:sz w:val="24"/>
-        </w:rPr>
-        <w:t>[21]</w:t>
-      </w:r>
-      <w:r>
-        <w:rPr>
-          <w:rFonts w:ascii="Times New Roman" w:hAnsi="Times New Roman"/>
-          <w:sz w:val="24"/>
-        </w:rPr>
-        <w:fldChar w:fldCharType="end"/>
-      </w:r>
-      <w:r>
-        <w:rPr>
-          <w:rFonts w:ascii="Times New Roman" w:hAnsi="Times New Roman"/>
-          <w:sz w:val="24"/>
-        </w:rPr>
-        <w:t>.</w:t>
-      </w:r>
-      <w:r>
-        <w:rPr>
-          <w:rFonts w:ascii="Times New Roman" w:hAnsi="Times New Roman"/>
-          <w:sz w:val="24"/>
-        </w:rPr>
-        <w:t xml:space="preserve"> </w:t>
       </w:r>
     </w:p>
     <w:p>
@@ -6515,14 +6863,22 @@
           <w:rFonts w:ascii="Times New Roman" w:hAnsi="Times New Roman"/>
           <w:sz w:val="24"/>
         </w:rPr>
-        <w:t xml:space="preserve">The core of the wavelet transformation involves </w:t>
-      </w:r>
-      <w:r>
-        <w:rPr>
-          <w:rFonts w:ascii="Times New Roman" w:hAnsi="Times New Roman"/>
-          <w:sz w:val="24"/>
-        </w:rPr>
-        <w:t>computing the wavelet power spectrum of the standardized time series using the Morlet wavelet</w:t>
+        <w:lastRenderedPageBreak/>
+        <w:t>T</w:t>
+      </w:r>
+      <w:r>
+        <w:rPr>
+          <w:rFonts w:ascii="Times New Roman" w:hAnsi="Times New Roman"/>
+          <w:sz w:val="24"/>
+        </w:rPr>
+        <w:t xml:space="preserve">he statistical significance of the </w:t>
+      </w:r>
+      <w:r>
+        <w:rPr>
+          <w:rFonts w:ascii="Times New Roman" w:hAnsi="Times New Roman"/>
+          <w:sz w:val="24"/>
+        </w:rPr>
+        <w:t>wavelet power at a periodicity of four signifies if the culture is exhibiting the periodic oscillations in chlorophyll fluorescence that indicate synchronous S-state cycling across the population of PSII.</w:t>
       </w:r>
       <w:r>
         <w:rPr>
@@ -6536,85 +6892,42 @@
           <w:rFonts w:ascii="Times New Roman" w:hAnsi="Times New Roman"/>
           <w:sz w:val="24"/>
         </w:rPr>
-        <w:fldChar w:fldCharType="begin"/>
-      </w:r>
-      <w:r>
-        <w:rPr>
-          <w:rFonts w:ascii="Times New Roman" w:hAnsi="Times New Roman"/>
-          <w:sz w:val="24"/>
-        </w:rPr>
-        <w:instrText xml:space="preserve"> ADDIN ZOTERO_ITEM CSL_CITATION {"citationID":"Jceg6I7A","properties":{"formattedCitation":"[22]","plainCitation":"[22]","noteIndex":0},"citationItems":[{"id":5619,"uris":["http://zotero.org/groups/4635591/items/C8BQDDM2"],"itemData":{"id":5619,"type":"report","genre":"manual","title":"WaveletComp: Computational wavelet analysis","URL":"https://CRAN.R-project.org/package=WaveletComp","author":[{"family":"Roesch","given":"Angi"},{"family":"Schmidbauer","given":"Harald"}],"issued":{"date-parts":[["2018"]]},"citation-key":"roesch2018"}}],"schema":"https://github.com/citation-style-language/schema/raw/master/csl-citation.json"} </w:instrText>
-      </w:r>
-      <w:r>
-        <w:rPr>
-          <w:rFonts w:ascii="Times New Roman" w:hAnsi="Times New Roman"/>
-          <w:sz w:val="24"/>
-        </w:rPr>
-        <w:fldChar w:fldCharType="separate"/>
-      </w:r>
-      <w:r>
-        <w:rPr>
-          <w:rFonts w:ascii="Times New Roman" w:hAnsi="Times New Roman"/>
-          <w:noProof/>
-          <w:sz w:val="24"/>
-        </w:rPr>
-        <w:t>[22]</w:t>
-      </w:r>
-      <w:r>
-        <w:rPr>
-          <w:rFonts w:ascii="Times New Roman" w:hAnsi="Times New Roman"/>
-          <w:sz w:val="24"/>
-        </w:rPr>
-        <w:fldChar w:fldCharType="end"/>
-      </w:r>
-      <w:r>
-        <w:rPr>
-          <w:rFonts w:ascii="Times New Roman" w:hAnsi="Times New Roman"/>
-          <w:sz w:val="24"/>
-        </w:rPr>
-        <w:t xml:space="preserve">. </w:t>
-      </w:r>
-      <w:r>
-        <w:rPr>
-          <w:rFonts w:ascii="Times New Roman" w:hAnsi="Times New Roman"/>
-          <w:sz w:val="24"/>
-        </w:rPr>
-        <w:t xml:space="preserve">Further, </w:t>
-      </w:r>
-      <w:r>
-        <w:rPr>
-          <w:rFonts w:ascii="Times New Roman" w:hAnsi="Times New Roman"/>
-          <w:sz w:val="24"/>
-        </w:rPr>
-        <w:t>the significance of the</w:t>
-      </w:r>
-      <w:r>
-        <w:rPr>
-          <w:rFonts w:ascii="Times New Roman" w:hAnsi="Times New Roman"/>
-          <w:sz w:val="24"/>
-        </w:rPr>
-        <w:t xml:space="preserve"> periodic components in the time series </w:t>
-      </w:r>
-      <w:r>
-        <w:rPr>
-          <w:rFonts w:ascii="Times New Roman" w:hAnsi="Times New Roman"/>
-          <w:sz w:val="24"/>
-        </w:rPr>
-        <w:t xml:space="preserve">was calculated using a </w:t>
-      </w:r>
-      <w:r>
-        <w:rPr>
-          <w:rFonts w:ascii="Times New Roman" w:hAnsi="Times New Roman"/>
-          <w:sz w:val="24"/>
-        </w:rPr>
-        <w:t>simulation algorithm</w:t>
-      </w:r>
-      <w:r>
-        <w:rPr>
-          <w:rFonts w:ascii="Times New Roman" w:hAnsi="Times New Roman"/>
-          <w:sz w:val="24"/>
-        </w:rPr>
-        <w:t>.</w:t>
+        <w:t xml:space="preserve">For </w:t>
+      </w:r>
+      <w:r>
+        <w:rPr>
+          <w:rFonts w:ascii="Times New Roman" w:hAnsi="Times New Roman"/>
+          <w:sz w:val="24"/>
+        </w:rPr>
+        <w:t>wavelets</w:t>
+      </w:r>
+      <w:r>
+        <w:rPr>
+          <w:rFonts w:ascii="Times New Roman" w:hAnsi="Times New Roman"/>
+          <w:sz w:val="24"/>
+        </w:rPr>
+        <w:t xml:space="preserve"> exhibiting </w:t>
+      </w:r>
+      <w:r>
+        <w:rPr>
+          <w:rFonts w:ascii="Times New Roman" w:hAnsi="Times New Roman"/>
+          <w:sz w:val="24"/>
+        </w:rPr>
+        <w:t>S-state cycling</w:t>
+      </w:r>
+      <w:r>
+        <w:rPr>
+          <w:rFonts w:ascii="Times New Roman" w:hAnsi="Times New Roman"/>
+          <w:sz w:val="24"/>
+        </w:rPr>
+        <w:t xml:space="preserve">, </w:t>
+      </w:r>
+      <w:r>
+        <w:rPr>
+          <w:rFonts w:ascii="Times New Roman" w:hAnsi="Times New Roman"/>
+          <w:sz w:val="24"/>
+        </w:rPr>
+        <w:t>we generated a reconstruction</w:t>
       </w:r>
       <w:r>
         <w:rPr>
@@ -6628,294 +6941,123 @@
           <w:rFonts w:ascii="Times New Roman" w:hAnsi="Times New Roman"/>
           <w:sz w:val="24"/>
         </w:rPr>
-        <w:t xml:space="preserve">Surrogate time series are generated based on a white noise model, consisting of </w:t>
-      </w:r>
-      <w:r>
-        <w:rPr>
-          <w:rFonts w:ascii="Times New Roman" w:hAnsi="Times New Roman"/>
-          <w:sz w:val="24"/>
-        </w:rPr>
-        <w:t>uncorrelated random values</w:t>
-      </w:r>
-      <w:r>
-        <w:rPr>
-          <w:rFonts w:ascii="Times New Roman" w:hAnsi="Times New Roman"/>
-          <w:sz w:val="24"/>
-        </w:rPr>
-        <w:t xml:space="preserve"> </w:t>
-      </w:r>
-      <w:r>
-        <w:rPr>
-          <w:rFonts w:ascii="Times New Roman" w:hAnsi="Times New Roman"/>
-          <w:sz w:val="24"/>
-        </w:rPr>
-        <w:t xml:space="preserve">with constant mean and variance. Comparing the wavelet of the original data with the white noise model, </w:t>
-      </w:r>
-      <w:r>
-        <w:rPr>
-          <w:rFonts w:ascii="Times New Roman" w:hAnsi="Times New Roman"/>
-          <w:sz w:val="24"/>
-        </w:rPr>
-        <w:t>p-values are calculated to determine whether the observed periodic components are statistically significant</w:t>
-      </w:r>
-      <w:r>
-        <w:rPr>
-          <w:rFonts w:ascii="Times New Roman" w:hAnsi="Times New Roman"/>
-          <w:sz w:val="24"/>
-        </w:rPr>
-        <w:t xml:space="preserve"> </w:t>
-      </w:r>
-      <w:r>
-        <w:rPr>
-          <w:rFonts w:ascii="Times New Roman" w:hAnsi="Times New Roman"/>
-          <w:sz w:val="24"/>
-        </w:rPr>
-        <w:fldChar w:fldCharType="begin"/>
-      </w:r>
-      <w:r>
-        <w:rPr>
-          <w:rFonts w:ascii="Times New Roman" w:hAnsi="Times New Roman"/>
-          <w:sz w:val="24"/>
-        </w:rPr>
-        <w:instrText xml:space="preserve"> ADDIN ZOTERO_ITEM CSL_CITATION {"citationID":"bbeCp9NO","properties":{"formattedCitation":"[22]","plainCitation":"[22]","noteIndex":0},"citationItems":[{"id":5619,"uris":["http://zotero.org/groups/4635591/items/C8BQDDM2"],"itemData":{"id":5619,"type":"report","genre":"manual","title":"WaveletComp: Computational wavelet analysis","URL":"https://CRAN.R-project.org/package=WaveletComp","author":[{"family":"Roesch","given":"Angi"},{"family":"Schmidbauer","given":"Harald"}],"issued":{"date-parts":[["2018"]]},"citation-key":"roesch2018"}}],"schema":"https://github.com/citation-style-language/schema/raw/master/csl-citation.json"} </w:instrText>
-      </w:r>
-      <w:r>
-        <w:rPr>
-          <w:rFonts w:ascii="Times New Roman" w:hAnsi="Times New Roman"/>
-          <w:sz w:val="24"/>
-        </w:rPr>
-        <w:fldChar w:fldCharType="separate"/>
-      </w:r>
-      <w:r>
-        <w:rPr>
-          <w:rFonts w:ascii="Times New Roman" w:hAnsi="Times New Roman"/>
-          <w:noProof/>
-          <w:sz w:val="24"/>
-        </w:rPr>
-        <w:t>[22]</w:t>
-      </w:r>
-      <w:r>
-        <w:rPr>
-          <w:rFonts w:ascii="Times New Roman" w:hAnsi="Times New Roman"/>
-          <w:sz w:val="24"/>
-        </w:rPr>
-        <w:fldChar w:fldCharType="end"/>
-      </w:r>
-      <w:r>
-        <w:rPr>
-          <w:rFonts w:ascii="Times New Roman" w:hAnsi="Times New Roman"/>
-          <w:sz w:val="24"/>
-        </w:rPr>
-        <w:t xml:space="preserve">. </w:t>
+        <w:t xml:space="preserve">limited to areas </w:t>
+      </w:r>
+      <w:r>
+        <w:rPr>
+          <w:rFonts w:ascii="Times New Roman" w:hAnsi="Times New Roman"/>
+          <w:sz w:val="24"/>
+        </w:rPr>
+        <w:t>with a statistically significant signal</w:t>
+      </w:r>
+      <w:r>
+        <w:rPr>
+          <w:rFonts w:ascii="Times New Roman" w:hAnsi="Times New Roman"/>
+          <w:sz w:val="24"/>
+        </w:rPr>
+        <w:t>. Damping of the reconstru</w:t>
+      </w:r>
+      <w:r>
+        <w:rPr>
+          <w:rFonts w:ascii="Times New Roman" w:hAnsi="Times New Roman"/>
+          <w:sz w:val="24"/>
+        </w:rPr>
+        <w:t xml:space="preserve">cted wavelet represents the significance of the signal dropping below the threshold of p=0.05. The damping index represents the number of flashes applied before this damping occurs, </w:t>
+      </w:r>
+      <w:r>
+        <w:rPr>
+          <w:rFonts w:ascii="Times New Roman" w:hAnsi="Times New Roman"/>
+          <w:sz w:val="24"/>
+        </w:rPr>
+        <w:t xml:space="preserve">indicating how many successive photons are received before sufficient recombination reactions </w:t>
+      </w:r>
+      <w:r>
+        <w:rPr>
+          <w:rFonts w:ascii="Times New Roman" w:hAnsi="Times New Roman"/>
+          <w:sz w:val="24"/>
+        </w:rPr>
+        <w:t xml:space="preserve">fully desynchronize </w:t>
+      </w:r>
+      <w:r>
+        <w:rPr>
+          <w:rFonts w:ascii="Times New Roman" w:hAnsi="Times New Roman"/>
+          <w:sz w:val="24"/>
+        </w:rPr>
+        <w:t>the S-state cycle.</w:t>
+      </w:r>
+      <w:r>
+        <w:rPr>
+          <w:rFonts w:ascii="Times New Roman" w:hAnsi="Times New Roman"/>
+          <w:sz w:val="24"/>
+        </w:rPr>
+        <w:br w:type="page"/>
       </w:r>
     </w:p>
     <w:p>
       <w:pPr>
         <w:spacing w:line="360" w:lineRule="auto"/>
-        <w:ind w:firstLine="340"/>
-        <w:rPr>
-          <w:rFonts w:ascii="Times New Roman" w:hAnsi="Times New Roman"/>
-          <w:sz w:val="24"/>
-        </w:rPr>
-      </w:pPr>
-      <w:r>
-        <w:rPr>
-          <w:rFonts w:ascii="Times New Roman" w:hAnsi="Times New Roman"/>
-          <w:sz w:val="24"/>
-        </w:rPr>
-        <w:t>T</w:t>
-      </w:r>
-      <w:r>
-        <w:rPr>
-          <w:rFonts w:ascii="Times New Roman" w:hAnsi="Times New Roman"/>
-          <w:sz w:val="24"/>
-        </w:rPr>
-        <w:t xml:space="preserve">he statistical significance of the </w:t>
-      </w:r>
-      <w:r>
-        <w:rPr>
-          <w:rFonts w:ascii="Times New Roman" w:hAnsi="Times New Roman"/>
-          <w:sz w:val="24"/>
-        </w:rPr>
-        <w:t>wavelet power at a periodicity of four signifies if the culture is exhibiting the periodic oscillations in chlorophyll fluorescence that indicate synchronous S-state cycling across the population of PSII.</w:t>
-      </w:r>
-      <w:r>
-        <w:rPr>
-          <w:rFonts w:ascii="Times New Roman" w:hAnsi="Times New Roman"/>
-          <w:sz w:val="24"/>
-        </w:rPr>
-        <w:t xml:space="preserve"> </w:t>
-      </w:r>
-      <w:r>
-        <w:rPr>
-          <w:rFonts w:ascii="Times New Roman" w:hAnsi="Times New Roman"/>
-          <w:sz w:val="24"/>
-        </w:rPr>
-        <w:t xml:space="preserve">For </w:t>
-      </w:r>
-      <w:r>
-        <w:rPr>
-          <w:rFonts w:ascii="Times New Roman" w:hAnsi="Times New Roman"/>
-          <w:sz w:val="24"/>
-        </w:rPr>
-        <w:t>wavelets</w:t>
-      </w:r>
-      <w:r>
-        <w:rPr>
-          <w:rFonts w:ascii="Times New Roman" w:hAnsi="Times New Roman"/>
-          <w:sz w:val="24"/>
-        </w:rPr>
-        <w:t xml:space="preserve"> </w:t>
-      </w:r>
-      <w:r>
-        <w:rPr>
-          <w:rFonts w:ascii="Times New Roman" w:hAnsi="Times New Roman"/>
-          <w:sz w:val="24"/>
-        </w:rPr>
-        <w:t xml:space="preserve">exhibiting </w:t>
-      </w:r>
-      <w:r>
-        <w:rPr>
-          <w:rFonts w:ascii="Times New Roman" w:hAnsi="Times New Roman"/>
-          <w:sz w:val="24"/>
-        </w:rPr>
-        <w:t>S-state cycling</w:t>
-      </w:r>
-      <w:r>
-        <w:rPr>
-          <w:rFonts w:ascii="Times New Roman" w:hAnsi="Times New Roman"/>
-          <w:sz w:val="24"/>
-        </w:rPr>
-        <w:t xml:space="preserve">, </w:t>
-      </w:r>
-      <w:r>
-        <w:rPr>
-          <w:rFonts w:ascii="Times New Roman" w:hAnsi="Times New Roman"/>
-          <w:sz w:val="24"/>
-        </w:rPr>
-        <w:t>we generated a reconstruction</w:t>
-      </w:r>
-      <w:r>
-        <w:rPr>
-          <w:rFonts w:ascii="Times New Roman" w:hAnsi="Times New Roman"/>
-          <w:sz w:val="24"/>
-        </w:rPr>
-        <w:t xml:space="preserve"> </w:t>
-      </w:r>
-      <w:r>
-        <w:rPr>
-          <w:rFonts w:ascii="Times New Roman" w:hAnsi="Times New Roman"/>
-          <w:sz w:val="24"/>
-        </w:rPr>
-        <w:t xml:space="preserve">limited to areas </w:t>
-      </w:r>
-      <w:r>
-        <w:rPr>
-          <w:rFonts w:ascii="Times New Roman" w:hAnsi="Times New Roman"/>
-          <w:sz w:val="24"/>
-        </w:rPr>
-        <w:t>with a statistically significant signal</w:t>
-      </w:r>
-      <w:r>
-        <w:rPr>
-          <w:rFonts w:ascii="Times New Roman" w:hAnsi="Times New Roman"/>
-          <w:sz w:val="24"/>
-        </w:rPr>
-        <w:t>. Damping of the reconstru</w:t>
-      </w:r>
-      <w:r>
-        <w:rPr>
-          <w:rFonts w:ascii="Times New Roman" w:hAnsi="Times New Roman"/>
-          <w:sz w:val="24"/>
-        </w:rPr>
-        <w:t xml:space="preserve">cted wavelet represents the significance of the signal dropping below </w:t>
-      </w:r>
-      <w:r>
-        <w:rPr>
-          <w:rFonts w:ascii="Times New Roman" w:hAnsi="Times New Roman"/>
-          <w:sz w:val="24"/>
-        </w:rPr>
-        <w:t xml:space="preserve">the threshold of </w:t>
-      </w:r>
-      <w:r>
-        <w:rPr>
-          <w:rFonts w:ascii="Times New Roman" w:hAnsi="Times New Roman"/>
-          <w:sz w:val="24"/>
-        </w:rPr>
-        <w:t>p=</w:t>
-      </w:r>
-      <w:r>
-        <w:rPr>
-          <w:rFonts w:ascii="Times New Roman" w:hAnsi="Times New Roman"/>
-          <w:sz w:val="24"/>
-        </w:rPr>
-        <w:t>0.05</w:t>
-      </w:r>
-      <w:r>
-        <w:rPr>
-          <w:rFonts w:ascii="Times New Roman" w:hAnsi="Times New Roman"/>
-          <w:sz w:val="24"/>
-        </w:rPr>
-        <w:t xml:space="preserve">. The damping index represents the </w:t>
-      </w:r>
-      <w:r>
-        <w:rPr>
-          <w:rFonts w:ascii="Times New Roman" w:hAnsi="Times New Roman"/>
-          <w:sz w:val="24"/>
-        </w:rPr>
-        <w:t>number of flashes applied before this damping</w:t>
-      </w:r>
-      <w:r>
-        <w:rPr>
-          <w:rFonts w:ascii="Times New Roman" w:hAnsi="Times New Roman"/>
-          <w:sz w:val="24"/>
-        </w:rPr>
-        <w:t xml:space="preserve"> occurs, </w:t>
-      </w:r>
-      <w:r>
-        <w:rPr>
-          <w:rFonts w:ascii="Times New Roman" w:hAnsi="Times New Roman"/>
-          <w:sz w:val="24"/>
-        </w:rPr>
-        <w:t xml:space="preserve">indicating how many successive photons are received before sufficient recombination reactions </w:t>
-      </w:r>
-      <w:r>
-        <w:rPr>
-          <w:rFonts w:ascii="Times New Roman" w:hAnsi="Times New Roman"/>
-          <w:sz w:val="24"/>
-        </w:rPr>
-        <w:t xml:space="preserve">fully desynchronize </w:t>
-      </w:r>
-      <w:r>
-        <w:rPr>
-          <w:rFonts w:ascii="Times New Roman" w:hAnsi="Times New Roman"/>
-          <w:sz w:val="24"/>
-        </w:rPr>
-        <w:t>the S-state cycle.</w:t>
-      </w:r>
-      <w:r>
-        <w:rPr>
-          <w:rFonts w:ascii="Times New Roman" w:hAnsi="Times New Roman"/>
-          <w:sz w:val="24"/>
-        </w:rPr>
-        <w:br w:type="page"/>
+        <w:rPr>
+          <w:rFonts w:ascii="Times New Roman" w:hAnsi="Times New Roman"/>
+          <w:sz w:val="24"/>
+        </w:rPr>
+      </w:pPr>
+      <w:r>
+        <w:rPr>
+          <w:rFonts w:ascii="Times New Roman" w:hAnsi="Times New Roman"/>
+          <w:sz w:val="24"/>
+        </w:rPr>
+        <w:lastRenderedPageBreak/>
+        <w:t>References</w:t>
       </w:r>
     </w:p>
     <w:p>
       <w:pPr>
-        <w:spacing w:line="360" w:lineRule="auto"/>
-        <w:rPr>
-          <w:rFonts w:ascii="Times New Roman" w:hAnsi="Times New Roman"/>
-          <w:sz w:val="24"/>
-        </w:rPr>
-      </w:pPr>
-      <w:r>
-        <w:rPr>
-          <w:rFonts w:ascii="Times New Roman" w:hAnsi="Times New Roman"/>
-          <w:sz w:val="24"/>
-        </w:rPr>
-        <w:lastRenderedPageBreak/>
-        <w:t>References</w:t>
+        <w:pStyle w:val="Bibliography"/>
+        <w:rPr>
+          <w:rFonts w:ascii="Times New Roman" w:hAnsi="Times New Roman"/>
+          <w:color w:val="000000"/>
+          <w:sz w:val="24"/>
+          <w:lang w:val="en-US"/>
+        </w:rPr>
+      </w:pPr>
+      <w:r>
+        <w:rPr>
+          <w:sz w:val="24"/>
+          <w:lang w:val="fr-CA"/>
+        </w:rPr>
+        <w:fldChar w:fldCharType="begin"/>
+      </w:r>
+      <w:r>
+        <w:rPr>
+          <w:sz w:val="24"/>
+        </w:rPr>
+        <w:instrText xml:space="preserve"> ADDIN ZOTERO_BIBL {"uncited":[],"omitted":[],"custom":[]} CSL_BIBLIOGRAPHY </w:instrText>
+      </w:r>
+      <w:r>
+        <w:rPr>
+          <w:sz w:val="24"/>
+          <w:lang w:val="fr-CA"/>
+        </w:rPr>
+        <w:fldChar w:fldCharType="separate"/>
+      </w:r>
+      <w:r>
+        <w:rPr>
+          <w:rFonts w:ascii="Times New Roman" w:hAnsi="Times New Roman"/>
+          <w:color w:val="000000"/>
+          <w:sz w:val="24"/>
+          <w:lang w:val="en-US"/>
+        </w:rPr>
+        <w:t xml:space="preserve">1. </w:t>
+      </w:r>
+      <w:r>
+        <w:rPr>
+          <w:rFonts w:ascii="Times New Roman" w:hAnsi="Times New Roman"/>
+          <w:color w:val="000000"/>
+          <w:sz w:val="24"/>
+          <w:lang w:val="en-US"/>
+        </w:rPr>
+        <w:tab/>
+        <w:t>Otte A, Winder JC, Deng L, Schmutz J, Jenkins J, Grigoriev IV, et al. The diatom Fragilariopsis cylindrus: A model alga to understand cold-adapted life. Journal of Phycology. 2023;59: 301–306. doi:10.1111/jpy.13325</w:t>
       </w:r>
     </w:p>
     <w:p>
@@ -6930,32 +7072,12 @@
       </w:pPr>
       <w:r>
         <w:rPr>
-          <w:sz w:val="24"/>
-          <w:lang w:val="fr-CA"/>
-        </w:rPr>
-        <w:fldChar w:fldCharType="begin"/>
-      </w:r>
-      <w:r>
-        <w:rPr>
-          <w:sz w:val="24"/>
-        </w:rPr>
-        <w:instrText xml:space="preserve"> ADDIN ZOTERO_BIBL {"uncited":[],"omitted":[],"custom":[]} CSL_BIBLIOGRAPHY </w:instrText>
-      </w:r>
-      <w:r>
-        <w:rPr>
-          <w:sz w:val="24"/>
-          <w:lang w:val="fr-CA"/>
-        </w:rPr>
-        <w:fldChar w:fldCharType="separate"/>
-      </w:r>
-      <w:r>
-        <w:rPr>
           <w:rFonts w:ascii="Times New Roman" w:hAnsi="Times New Roman"/>
           <w:color w:val="000000"/>
           <w:sz w:val="24"/>
           <w:lang w:val="en-US"/>
         </w:rPr>
-        <w:t xml:space="preserve">1. </w:t>
+        <w:t xml:space="preserve">2. </w:t>
       </w:r>
       <w:r>
         <w:rPr>
@@ -6965,26 +7087,7 @@
           <w:lang w:val="en-US"/>
         </w:rPr>
         <w:tab/>
-      </w:r>
-      <w:proofErr w:type="spellStart"/>
-      <w:r>
-        <w:rPr>
-          <w:rFonts w:ascii="Times New Roman" w:hAnsi="Times New Roman"/>
-          <w:color w:val="000000"/>
-          <w:sz w:val="24"/>
-          <w:lang w:val="en-US"/>
-        </w:rPr>
-        <w:t>Otte</w:t>
-      </w:r>
-      <w:proofErr w:type="spellEnd"/>
-      <w:r>
-        <w:rPr>
-          <w:rFonts w:ascii="Times New Roman" w:hAnsi="Times New Roman"/>
-          <w:color w:val="000000"/>
-          <w:sz w:val="24"/>
-          <w:lang w:val="en-US"/>
-        </w:rPr>
-        <w:t xml:space="preserve"> A, Winder JC, Deng L, Schmutz J, Jenkins J, Grigoriev IV, et al. The diatom Fragilariopsis cylindrus: A model alga to understand cold-adapted life. Journal of Phycology. 2023;59: 301–306. doi:10.1111/jpy.13325</w:t>
+        <w:t>Cefarelli AO, Ferrario ME, Almandoz GO, Atencio AG, Akselman R, Vernet M. Diversity of the diatom genus Fragilariopsis in the Argentine Sea and Antarctic waters: morphology, distribution and abundance. Polar Biology. 2010;33. doi:10.1007/s00300-010-0794-z</w:t>
       </w:r>
     </w:p>
     <w:p>
@@ -7004,7 +7107,7 @@
           <w:sz w:val="24"/>
           <w:lang w:val="en-US"/>
         </w:rPr>
-        <w:t xml:space="preserve">2. </w:t>
+        <w:t xml:space="preserve">3. </w:t>
       </w:r>
       <w:r>
         <w:rPr>
@@ -7014,86 +7117,7 @@
           <w:lang w:val="en-US"/>
         </w:rPr>
         <w:tab/>
-      </w:r>
-      <w:proofErr w:type="spellStart"/>
-      <w:r>
-        <w:rPr>
-          <w:rFonts w:ascii="Times New Roman" w:hAnsi="Times New Roman"/>
-          <w:color w:val="000000"/>
-          <w:sz w:val="24"/>
-          <w:lang w:val="en-US"/>
-        </w:rPr>
-        <w:t>Cefarelli</w:t>
-      </w:r>
-      <w:proofErr w:type="spellEnd"/>
-      <w:r>
-        <w:rPr>
-          <w:rFonts w:ascii="Times New Roman" w:hAnsi="Times New Roman"/>
-          <w:color w:val="000000"/>
-          <w:sz w:val="24"/>
-          <w:lang w:val="en-US"/>
-        </w:rPr>
-        <w:t xml:space="preserve"> AO, </w:t>
-      </w:r>
-      <w:proofErr w:type="spellStart"/>
-      <w:r>
-        <w:rPr>
-          <w:rFonts w:ascii="Times New Roman" w:hAnsi="Times New Roman"/>
-          <w:color w:val="000000"/>
-          <w:sz w:val="24"/>
-          <w:lang w:val="en-US"/>
-        </w:rPr>
-        <w:t>Ferrario</w:t>
-      </w:r>
-      <w:proofErr w:type="spellEnd"/>
-      <w:r>
-        <w:rPr>
-          <w:rFonts w:ascii="Times New Roman" w:hAnsi="Times New Roman"/>
-          <w:color w:val="000000"/>
-          <w:sz w:val="24"/>
-          <w:lang w:val="en-US"/>
-        </w:rPr>
-        <w:t xml:space="preserve"> ME, </w:t>
-      </w:r>
-      <w:proofErr w:type="spellStart"/>
-      <w:r>
-        <w:rPr>
-          <w:rFonts w:ascii="Times New Roman" w:hAnsi="Times New Roman"/>
-          <w:color w:val="000000"/>
-          <w:sz w:val="24"/>
-          <w:lang w:val="en-US"/>
-        </w:rPr>
-        <w:t>Almandoz</w:t>
-      </w:r>
-      <w:proofErr w:type="spellEnd"/>
-      <w:r>
-        <w:rPr>
-          <w:rFonts w:ascii="Times New Roman" w:hAnsi="Times New Roman"/>
-          <w:color w:val="000000"/>
-          <w:sz w:val="24"/>
-          <w:lang w:val="en-US"/>
-        </w:rPr>
-        <w:t xml:space="preserve"> GO, Atencio AG, </w:t>
-      </w:r>
-      <w:proofErr w:type="spellStart"/>
-      <w:r>
-        <w:rPr>
-          <w:rFonts w:ascii="Times New Roman" w:hAnsi="Times New Roman"/>
-          <w:color w:val="000000"/>
-          <w:sz w:val="24"/>
-          <w:lang w:val="en-US"/>
-        </w:rPr>
-        <w:t>Akselman</w:t>
-      </w:r>
-      <w:proofErr w:type="spellEnd"/>
-      <w:r>
-        <w:rPr>
-          <w:rFonts w:ascii="Times New Roman" w:hAnsi="Times New Roman"/>
-          <w:color w:val="000000"/>
-          <w:sz w:val="24"/>
-          <w:lang w:val="en-US"/>
-        </w:rPr>
-        <w:t xml:space="preserve"> R, Vernet M. Diversity of the diatom genus Fragilariopsis in the Argentine Sea and Antarctic waters: morphology, distribution and abundance. Polar Biology. 2010;33. doi:10.1007/s00300-010-0794-z</w:t>
+        <w:t>Kang S-H, Fryxell GA. Fragilariopsis cylindrus (Grunow) Krieger: The most abundant diatom in water column assemblages of Antarctic marginal ice-edge zones. Polar Biol. 1992;12: 609–627. doi:10.1007/BF00236984</w:t>
       </w:r>
     </w:p>
     <w:p>
@@ -7113,7 +7137,7 @@
           <w:sz w:val="24"/>
           <w:lang w:val="en-US"/>
         </w:rPr>
-        <w:t xml:space="preserve">3. </w:t>
+        <w:t xml:space="preserve">4. </w:t>
       </w:r>
       <w:r>
         <w:rPr>
@@ -7123,27 +7147,7 @@
           <w:lang w:val="en-US"/>
         </w:rPr>
         <w:tab/>
-        <w:t>Kang S-H, Fryxell GA. Fragilariopsis cylindrus (</w:t>
-      </w:r>
-      <w:proofErr w:type="spellStart"/>
-      <w:r>
-        <w:rPr>
-          <w:rFonts w:ascii="Times New Roman" w:hAnsi="Times New Roman"/>
-          <w:color w:val="000000"/>
-          <w:sz w:val="24"/>
-          <w:lang w:val="en-US"/>
-        </w:rPr>
-        <w:t>Grunow</w:t>
-      </w:r>
-      <w:proofErr w:type="spellEnd"/>
-      <w:r>
-        <w:rPr>
-          <w:rFonts w:ascii="Times New Roman" w:hAnsi="Times New Roman"/>
-          <w:color w:val="000000"/>
-          <w:sz w:val="24"/>
-          <w:lang w:val="en-US"/>
-        </w:rPr>
-        <w:t>) Krieger: The most abundant diatom in water column assemblages of Antarctic marginal ice-edge zones. Polar Biol. 1992;12: 609–627. doi:10.1007/BF00236984</w:t>
+        <w:t>Poulsen N, Kröger N. Thalassiosira pseudonana (Cyclotella nana) (Hustedt) Hasle et Heimdal (Bacillariophyceae): A genetically tractable model organism for studying diatom biology, including biological silica formation. Journal of Phycology. 2023;59: 809–817. doi:10.1111/jpy.13362</w:t>
       </w:r>
     </w:p>
     <w:p>
@@ -7163,7 +7167,7 @@
           <w:sz w:val="24"/>
           <w:lang w:val="en-US"/>
         </w:rPr>
-        <w:t xml:space="preserve">4. </w:t>
+        <w:t xml:space="preserve">5. </w:t>
       </w:r>
       <w:r>
         <w:rPr>
@@ -7173,87 +7177,7 @@
           <w:lang w:val="en-US"/>
         </w:rPr>
         <w:tab/>
-        <w:t xml:space="preserve">Poulsen N, </w:t>
-      </w:r>
-      <w:proofErr w:type="spellStart"/>
-      <w:r>
-        <w:rPr>
-          <w:rFonts w:ascii="Times New Roman" w:hAnsi="Times New Roman"/>
-          <w:color w:val="000000"/>
-          <w:sz w:val="24"/>
-          <w:lang w:val="en-US"/>
-        </w:rPr>
-        <w:t>Kröger</w:t>
-      </w:r>
-      <w:proofErr w:type="spellEnd"/>
-      <w:r>
-        <w:rPr>
-          <w:rFonts w:ascii="Times New Roman" w:hAnsi="Times New Roman"/>
-          <w:color w:val="000000"/>
-          <w:sz w:val="24"/>
-          <w:lang w:val="en-US"/>
-        </w:rPr>
-        <w:t xml:space="preserve"> N. Thalassiosira pseudonana (Cyclotella nana) (</w:t>
-      </w:r>
-      <w:proofErr w:type="spellStart"/>
-      <w:r>
-        <w:rPr>
-          <w:rFonts w:ascii="Times New Roman" w:hAnsi="Times New Roman"/>
-          <w:color w:val="000000"/>
-          <w:sz w:val="24"/>
-          <w:lang w:val="en-US"/>
-        </w:rPr>
-        <w:t>Hustedt</w:t>
-      </w:r>
-      <w:proofErr w:type="spellEnd"/>
-      <w:r>
-        <w:rPr>
-          <w:rFonts w:ascii="Times New Roman" w:hAnsi="Times New Roman"/>
-          <w:color w:val="000000"/>
-          <w:sz w:val="24"/>
-          <w:lang w:val="en-US"/>
-        </w:rPr>
-        <w:t xml:space="preserve">) </w:t>
-      </w:r>
-      <w:proofErr w:type="spellStart"/>
-      <w:r>
-        <w:rPr>
-          <w:rFonts w:ascii="Times New Roman" w:hAnsi="Times New Roman"/>
-          <w:color w:val="000000"/>
-          <w:sz w:val="24"/>
-          <w:lang w:val="en-US"/>
-        </w:rPr>
-        <w:t>Hasle</w:t>
-      </w:r>
-      <w:proofErr w:type="spellEnd"/>
-      <w:r>
-        <w:rPr>
-          <w:rFonts w:ascii="Times New Roman" w:hAnsi="Times New Roman"/>
-          <w:color w:val="000000"/>
-          <w:sz w:val="24"/>
-          <w:lang w:val="en-US"/>
-        </w:rPr>
-        <w:t xml:space="preserve"> et </w:t>
-      </w:r>
-      <w:proofErr w:type="spellStart"/>
-      <w:r>
-        <w:rPr>
-          <w:rFonts w:ascii="Times New Roman" w:hAnsi="Times New Roman"/>
-          <w:color w:val="000000"/>
-          <w:sz w:val="24"/>
-          <w:lang w:val="en-US"/>
-        </w:rPr>
-        <w:t>Heimdal</w:t>
-      </w:r>
-      <w:proofErr w:type="spellEnd"/>
-      <w:r>
-        <w:rPr>
-          <w:rFonts w:ascii="Times New Roman" w:hAnsi="Times New Roman"/>
-          <w:color w:val="000000"/>
-          <w:sz w:val="24"/>
-          <w:lang w:val="en-US"/>
-        </w:rPr>
-        <w:t xml:space="preserve"> (Bacillariophyceae): A genetically tractable model organism for studying diatom biology, including biological silica formation. Journal of Phycology. 2023;59: 809–817. doi:10.1111/jpy.13362</w:t>
+        <w:t>Cook G, Teufel A, Kalra I, Li W, Wang X, Priscu J, et al. The Antarctic psychrophiles Chlamydomonas spp. UWO241 and ICE-MDV exhibit differential restructuring of photosystem I in response to iron. Photosynth Res. 2019;141: 209–228. doi:10.1007/s11120-019-00621-0</w:t>
       </w:r>
     </w:p>
     <w:p>
@@ -7273,7 +7197,7 @@
           <w:sz w:val="24"/>
           <w:lang w:val="en-US"/>
         </w:rPr>
-        <w:t xml:space="preserve">5. </w:t>
+        <w:t xml:space="preserve">6. </w:t>
       </w:r>
       <w:r>
         <w:rPr>
@@ -7283,27 +7207,7 @@
           <w:lang w:val="en-US"/>
         </w:rPr>
         <w:tab/>
-        <w:t xml:space="preserve">Cook G, Teufel A, Kalra I, Li W, Wang X, </w:t>
-      </w:r>
-      <w:proofErr w:type="spellStart"/>
-      <w:r>
-        <w:rPr>
-          <w:rFonts w:ascii="Times New Roman" w:hAnsi="Times New Roman"/>
-          <w:color w:val="000000"/>
-          <w:sz w:val="24"/>
-          <w:lang w:val="en-US"/>
-        </w:rPr>
-        <w:t>Priscu</w:t>
-      </w:r>
-      <w:proofErr w:type="spellEnd"/>
-      <w:r>
-        <w:rPr>
-          <w:rFonts w:ascii="Times New Roman" w:hAnsi="Times New Roman"/>
-          <w:color w:val="000000"/>
-          <w:sz w:val="24"/>
-          <w:lang w:val="en-US"/>
-        </w:rPr>
-        <w:t xml:space="preserve"> J, et al. The Antarctic psychrophiles Chlamydomonas spp. UWO241 and ICE-MDV exhibit differential restructuring of photosystem I in response to iron. Photosynth Res. 2019;141: 209–228. doi:10.1007/s11120-019-00621-0</w:t>
+        <w:t>Stahl-Rommel S, Kalra I, D’Silva S, Hahn MM, Popson D, Cvetkovska M, et al. Cyclic electron flow (CEF) and ascorbate pathway activity provide constitutive photoprotection for the photopsychrophile, Chlamydomonas sp. UWO 241 (renamed Chlamydomonas priscuii). Photosynth Res. 2022;151: 235–250. doi:10.1007/s11120-021-00877-5</w:t>
       </w:r>
     </w:p>
     <w:p>
@@ -7323,7 +7227,7 @@
           <w:sz w:val="24"/>
           <w:lang w:val="en-US"/>
         </w:rPr>
-        <w:t xml:space="preserve">6. </w:t>
+        <w:t xml:space="preserve">7. </w:t>
       </w:r>
       <w:r>
         <w:rPr>
@@ -7333,67 +7237,7 @@
           <w:lang w:val="en-US"/>
         </w:rPr>
         <w:tab/>
-        <w:t xml:space="preserve">Stahl-Rommel S, Kalra I, </w:t>
-      </w:r>
-      <w:proofErr w:type="spellStart"/>
-      <w:r>
-        <w:rPr>
-          <w:rFonts w:ascii="Times New Roman" w:hAnsi="Times New Roman"/>
-          <w:color w:val="000000"/>
-          <w:sz w:val="24"/>
-          <w:lang w:val="en-US"/>
-        </w:rPr>
-        <w:t>D’Silva</w:t>
-      </w:r>
-      <w:proofErr w:type="spellEnd"/>
-      <w:r>
-        <w:rPr>
-          <w:rFonts w:ascii="Times New Roman" w:hAnsi="Times New Roman"/>
-          <w:color w:val="000000"/>
-          <w:sz w:val="24"/>
-          <w:lang w:val="en-US"/>
-        </w:rPr>
-        <w:t xml:space="preserve"> S, Hahn MM, Popson D, </w:t>
-      </w:r>
-      <w:proofErr w:type="spellStart"/>
-      <w:r>
-        <w:rPr>
-          <w:rFonts w:ascii="Times New Roman" w:hAnsi="Times New Roman"/>
-          <w:color w:val="000000"/>
-          <w:sz w:val="24"/>
-          <w:lang w:val="en-US"/>
-        </w:rPr>
-        <w:t>Cvetkovska</w:t>
-      </w:r>
-      <w:proofErr w:type="spellEnd"/>
-      <w:r>
-        <w:rPr>
-          <w:rFonts w:ascii="Times New Roman" w:hAnsi="Times New Roman"/>
-          <w:color w:val="000000"/>
-          <w:sz w:val="24"/>
-          <w:lang w:val="en-US"/>
-        </w:rPr>
-        <w:t xml:space="preserve"> M, et al. Cyclic electron flow (CEF) and ascorbate pathway activity provide constitutive photoprotection for the </w:t>
-      </w:r>
-      <w:proofErr w:type="spellStart"/>
-      <w:r>
-        <w:rPr>
-          <w:rFonts w:ascii="Times New Roman" w:hAnsi="Times New Roman"/>
-          <w:color w:val="000000"/>
-          <w:sz w:val="24"/>
-          <w:lang w:val="en-US"/>
-        </w:rPr>
-        <w:t>photopsychrophile</w:t>
-      </w:r>
-      <w:proofErr w:type="spellEnd"/>
-      <w:r>
-        <w:rPr>
-          <w:rFonts w:ascii="Times New Roman" w:hAnsi="Times New Roman"/>
-          <w:color w:val="000000"/>
-          <w:sz w:val="24"/>
-          <w:lang w:val="en-US"/>
-        </w:rPr>
-        <w:t>, Chlamydomonas sp. UWO 241 (renamed Chlamydomonas priscuii). Photosynth Res. 2022;151: 235–250. doi:10.1007/s11120-021-00877-5</w:t>
+        <w:t>Li W, Podar M, Morgan-Kiss RM. Ultrastructural and Single-Cell-Level Characterization Reveals Metabolic Versatility in a Microbial Eukaryote Community from an Ice-Covered Antarctic Lake. Applied and Environmental Microbiology. 2016;82: 3659–3670. doi:10.1128/AEM.00478-16</w:t>
       </w:r>
     </w:p>
     <w:p>
@@ -7413,7 +7257,7 @@
           <w:sz w:val="24"/>
           <w:lang w:val="en-US"/>
         </w:rPr>
-        <w:t xml:space="preserve">7. </w:t>
+        <w:t xml:space="preserve">8. </w:t>
       </w:r>
       <w:r>
         <w:rPr>
@@ -7423,27 +7267,7 @@
           <w:lang w:val="en-US"/>
         </w:rPr>
         <w:tab/>
-        <w:t xml:space="preserve">Li W, </w:t>
-      </w:r>
-      <w:proofErr w:type="spellStart"/>
-      <w:r>
-        <w:rPr>
-          <w:rFonts w:ascii="Times New Roman" w:hAnsi="Times New Roman"/>
-          <w:color w:val="000000"/>
-          <w:sz w:val="24"/>
-          <w:lang w:val="en-US"/>
-        </w:rPr>
-        <w:t>Podar</w:t>
-      </w:r>
-      <w:proofErr w:type="spellEnd"/>
-      <w:r>
-        <w:rPr>
-          <w:rFonts w:ascii="Times New Roman" w:hAnsi="Times New Roman"/>
-          <w:color w:val="000000"/>
-          <w:sz w:val="24"/>
-          <w:lang w:val="en-US"/>
-        </w:rPr>
-        <w:t xml:space="preserve"> M, Morgan-Kiss RM. Ultrastructural and Single-Cell-Level Characterization Reveals Metabolic Versatility in a Microbial Eukaryote Community from an Ice-Covered Antarctic Lake. Applied and Environmental Microbiology. 2016;82: 3659–3670. doi:10.1128/AEM.00478-16</w:t>
+        <w:t>Cvetkovska M, Vakulenko G, Smith DR, Zhang X, Hüner NPA. Temperature stress in psychrophilic green microalgae: Minireview. Physiologia Plantarum. 2022;174: e13811. doi:10.1111/ppl.13811</w:t>
       </w:r>
     </w:p>
     <w:p>
@@ -7463,7 +7287,7 @@
           <w:sz w:val="24"/>
           <w:lang w:val="en-US"/>
         </w:rPr>
-        <w:t xml:space="preserve">8. </w:t>
+        <w:t xml:space="preserve">9. </w:t>
       </w:r>
       <w:r>
         <w:rPr>
@@ -7473,86 +7297,7 @@
           <w:lang w:val="en-US"/>
         </w:rPr>
         <w:tab/>
-      </w:r>
-      <w:proofErr w:type="spellStart"/>
-      <w:r>
-        <w:rPr>
-          <w:rFonts w:ascii="Times New Roman" w:hAnsi="Times New Roman"/>
-          <w:color w:val="000000"/>
-          <w:sz w:val="24"/>
-          <w:lang w:val="en-US"/>
-        </w:rPr>
-        <w:t>Cvetkovska</w:t>
-      </w:r>
-      <w:proofErr w:type="spellEnd"/>
-      <w:r>
-        <w:rPr>
-          <w:rFonts w:ascii="Times New Roman" w:hAnsi="Times New Roman"/>
-          <w:color w:val="000000"/>
-          <w:sz w:val="24"/>
-          <w:lang w:val="en-US"/>
-        </w:rPr>
-        <w:t xml:space="preserve"> M, </w:t>
-      </w:r>
-      <w:proofErr w:type="spellStart"/>
-      <w:r>
-        <w:rPr>
-          <w:rFonts w:ascii="Times New Roman" w:hAnsi="Times New Roman"/>
-          <w:color w:val="000000"/>
-          <w:sz w:val="24"/>
-          <w:lang w:val="en-US"/>
-        </w:rPr>
-        <w:t>Vakulenko</w:t>
-      </w:r>
-      <w:proofErr w:type="spellEnd"/>
-      <w:r>
-        <w:rPr>
-          <w:rFonts w:ascii="Times New Roman" w:hAnsi="Times New Roman"/>
-          <w:color w:val="000000"/>
-          <w:sz w:val="24"/>
-          <w:lang w:val="en-US"/>
-        </w:rPr>
-        <w:t xml:space="preserve"> G, Smith DR, Zhang X, </w:t>
-      </w:r>
-      <w:proofErr w:type="spellStart"/>
-      <w:r>
-        <w:rPr>
-          <w:rFonts w:ascii="Times New Roman" w:hAnsi="Times New Roman"/>
-          <w:color w:val="000000"/>
-          <w:sz w:val="24"/>
-          <w:lang w:val="en-US"/>
-        </w:rPr>
-        <w:t>Hüner</w:t>
-      </w:r>
-      <w:proofErr w:type="spellEnd"/>
-      <w:r>
-        <w:rPr>
-          <w:rFonts w:ascii="Times New Roman" w:hAnsi="Times New Roman"/>
-          <w:color w:val="000000"/>
-          <w:sz w:val="24"/>
-          <w:lang w:val="en-US"/>
-        </w:rPr>
-        <w:t xml:space="preserve"> NPA. Temperature stress in psychrophilic green microalgae: Minireview. </w:t>
-      </w:r>
-      <w:proofErr w:type="spellStart"/>
-      <w:r>
-        <w:rPr>
-          <w:rFonts w:ascii="Times New Roman" w:hAnsi="Times New Roman"/>
-          <w:color w:val="000000"/>
-          <w:sz w:val="24"/>
-          <w:lang w:val="en-US"/>
-        </w:rPr>
-        <w:t>Physiologia</w:t>
-      </w:r>
-      <w:proofErr w:type="spellEnd"/>
-      <w:r>
-        <w:rPr>
-          <w:rFonts w:ascii="Times New Roman" w:hAnsi="Times New Roman"/>
-          <w:color w:val="000000"/>
-          <w:sz w:val="24"/>
-          <w:lang w:val="en-US"/>
-        </w:rPr>
-        <w:t xml:space="preserve"> Plantarum. 2022;174: e13811. doi:10.1111/ppl.13811</w:t>
+        <w:t>Hüner NPA, Szyszka-Mroz B, Ivanov AG, Kata V, Lye H, Smith DR. Photosynthetic adaptation and multicellularity in the Antarctic psychrophile, Chlamydomonas priscuii. Algal Research. 2023;74: 103220. doi:10.1016/j.algal.2023.103220</w:t>
       </w:r>
     </w:p>
     <w:p>
@@ -7562,9 +7307,18 @@
           <w:rFonts w:ascii="Times New Roman" w:hAnsi="Times New Roman"/>
           <w:color w:val="000000"/>
           <w:sz w:val="24"/>
+          <w:lang w:val="fr-CA"/>
+        </w:rPr>
+      </w:pPr>
+      <w:r>
+        <w:rPr>
+          <w:rFonts w:ascii="Times New Roman" w:hAnsi="Times New Roman"/>
+          <w:color w:val="000000"/>
+          <w:sz w:val="24"/>
           <w:lang w:val="en-US"/>
         </w:rPr>
-      </w:pPr>
+        <w:t xml:space="preserve">10. </w:t>
+      </w:r>
       <w:r>
         <w:rPr>
           <w:rFonts w:ascii="Times New Roman" w:hAnsi="Times New Roman"/>
@@ -7572,96 +7326,17 @@
           <w:sz w:val="24"/>
           <w:lang w:val="en-US"/>
         </w:rPr>
-        <w:t xml:space="preserve">9. </w:t>
-      </w:r>
-      <w:r>
-        <w:rPr>
-          <w:rFonts w:ascii="Times New Roman" w:hAnsi="Times New Roman"/>
-          <w:color w:val="000000"/>
-          <w:sz w:val="24"/>
-          <w:lang w:val="en-US"/>
-        </w:rPr>
         <w:tab/>
-      </w:r>
-      <w:proofErr w:type="spellStart"/>
-      <w:r>
-        <w:rPr>
-          <w:rFonts w:ascii="Times New Roman" w:hAnsi="Times New Roman"/>
-          <w:color w:val="000000"/>
-          <w:sz w:val="24"/>
-          <w:lang w:val="en-US"/>
-        </w:rPr>
-        <w:t>Hüner</w:t>
-      </w:r>
-      <w:proofErr w:type="spellEnd"/>
-      <w:r>
-        <w:rPr>
-          <w:rFonts w:ascii="Times New Roman" w:hAnsi="Times New Roman"/>
-          <w:color w:val="000000"/>
-          <w:sz w:val="24"/>
-          <w:lang w:val="en-US"/>
-        </w:rPr>
-        <w:t xml:space="preserve"> NPA, </w:t>
-      </w:r>
-      <w:proofErr w:type="spellStart"/>
-      <w:r>
-        <w:rPr>
-          <w:rFonts w:ascii="Times New Roman" w:hAnsi="Times New Roman"/>
-          <w:color w:val="000000"/>
-          <w:sz w:val="24"/>
-          <w:lang w:val="en-US"/>
-        </w:rPr>
-        <w:t>Szyszka-Mroz</w:t>
-      </w:r>
-      <w:proofErr w:type="spellEnd"/>
-      <w:r>
-        <w:rPr>
-          <w:rFonts w:ascii="Times New Roman" w:hAnsi="Times New Roman"/>
-          <w:color w:val="000000"/>
-          <w:sz w:val="24"/>
-          <w:lang w:val="en-US"/>
-        </w:rPr>
-        <w:t xml:space="preserve"> B, Ivanov AG, Kata V, Lye H, Smith DR. Photosynthetic </w:t>
-      </w:r>
-      <w:proofErr w:type="gramStart"/>
-      <w:r>
-        <w:rPr>
-          <w:rFonts w:ascii="Times New Roman" w:hAnsi="Times New Roman"/>
-          <w:color w:val="000000"/>
-          <w:sz w:val="24"/>
-          <w:lang w:val="en-US"/>
-        </w:rPr>
-        <w:t>adaptation</w:t>
-      </w:r>
-      <w:proofErr w:type="gramEnd"/>
-      <w:r>
-        <w:rPr>
-          <w:rFonts w:ascii="Times New Roman" w:hAnsi="Times New Roman"/>
-          <w:color w:val="000000"/>
-          <w:sz w:val="24"/>
-          <w:lang w:val="en-US"/>
-        </w:rPr>
-        <w:t xml:space="preserve"> and multicellularity in the Antarctic psychrophile, Chlamydomonas priscuii. Algal Research. 2023;74: 103220. </w:t>
-      </w:r>
-      <w:proofErr w:type="gramStart"/>
-      <w:r>
-        <w:rPr>
-          <w:rFonts w:ascii="Times New Roman" w:hAnsi="Times New Roman"/>
-          <w:color w:val="000000"/>
-          <w:sz w:val="24"/>
-          <w:lang w:val="en-US"/>
-        </w:rPr>
-        <w:t>doi:10.1016/j.algal</w:t>
-      </w:r>
-      <w:proofErr w:type="gramEnd"/>
-      <w:r>
-        <w:rPr>
-          <w:rFonts w:ascii="Times New Roman" w:hAnsi="Times New Roman"/>
-          <w:color w:val="000000"/>
-          <w:sz w:val="24"/>
-          <w:lang w:val="en-US"/>
-        </w:rPr>
-        <w:t>.2023.103220</w:t>
+        <w:t xml:space="preserve">Balzano S, Gourvil P, Siano R, Chanoine M, Marie D, Lessard S, et al. Diversity of cultured photosynthetic flagellates in the northeast Pacific and Arctic Oceans in summer. </w:t>
+      </w:r>
+      <w:r>
+        <w:rPr>
+          <w:rFonts w:ascii="Times New Roman" w:hAnsi="Times New Roman"/>
+          <w:color w:val="000000"/>
+          <w:sz w:val="24"/>
+          <w:lang w:val="fr-CA"/>
+        </w:rPr>
+        <w:t>Biogeosciences. 2012;9: 4553–4571. doi:10.5194/bg-9-4553-2012</w:t>
       </w:r>
     </w:p>
     <w:p>
@@ -7671,9 +7346,29 @@
           <w:rFonts w:ascii="Times New Roman" w:hAnsi="Times New Roman"/>
           <w:color w:val="000000"/>
           <w:sz w:val="24"/>
+          <w:lang w:val="en-US"/>
+        </w:rPr>
+      </w:pPr>
+      <w:r>
+        <w:rPr>
+          <w:rFonts w:ascii="Times New Roman" w:hAnsi="Times New Roman"/>
+          <w:color w:val="000000"/>
+          <w:sz w:val="24"/>
           <w:lang w:val="fr-CA"/>
         </w:rPr>
-      </w:pPr>
+        <w:lastRenderedPageBreak/>
+        <w:t xml:space="preserve">11. </w:t>
+      </w:r>
+      <w:r>
+        <w:rPr>
+          <w:rFonts w:ascii="Times New Roman" w:hAnsi="Times New Roman"/>
+          <w:color w:val="000000"/>
+          <w:sz w:val="24"/>
+          <w:lang w:val="fr-CA"/>
+        </w:rPr>
+        <w:tab/>
+        <w:t xml:space="preserve">Morales-Sánchez D, Schulze PSC, Kiron V, Wijffels RH. </w:t>
+      </w:r>
       <w:r>
         <w:rPr>
           <w:rFonts w:ascii="Times New Roman" w:hAnsi="Times New Roman"/>
@@ -7681,136 +7376,7 @@
           <w:sz w:val="24"/>
           <w:lang w:val="en-US"/>
         </w:rPr>
-        <w:t xml:space="preserve">10. </w:t>
-      </w:r>
-      <w:r>
-        <w:rPr>
-          <w:rFonts w:ascii="Times New Roman" w:hAnsi="Times New Roman"/>
-          <w:color w:val="000000"/>
-          <w:sz w:val="24"/>
-          <w:lang w:val="en-US"/>
-        </w:rPr>
-        <w:tab/>
-      </w:r>
-      <w:proofErr w:type="spellStart"/>
-      <w:r>
-        <w:rPr>
-          <w:rFonts w:ascii="Times New Roman" w:hAnsi="Times New Roman"/>
-          <w:color w:val="000000"/>
-          <w:sz w:val="24"/>
-          <w:lang w:val="en-US"/>
-        </w:rPr>
-        <w:t>Balzano</w:t>
-      </w:r>
-      <w:proofErr w:type="spellEnd"/>
-      <w:r>
-        <w:rPr>
-          <w:rFonts w:ascii="Times New Roman" w:hAnsi="Times New Roman"/>
-          <w:color w:val="000000"/>
-          <w:sz w:val="24"/>
-          <w:lang w:val="en-US"/>
-        </w:rPr>
-        <w:t xml:space="preserve"> S, </w:t>
-      </w:r>
-      <w:proofErr w:type="spellStart"/>
-      <w:r>
-        <w:rPr>
-          <w:rFonts w:ascii="Times New Roman" w:hAnsi="Times New Roman"/>
-          <w:color w:val="000000"/>
-          <w:sz w:val="24"/>
-          <w:lang w:val="en-US"/>
-        </w:rPr>
-        <w:t>Gourvil</w:t>
-      </w:r>
-      <w:proofErr w:type="spellEnd"/>
-      <w:r>
-        <w:rPr>
-          <w:rFonts w:ascii="Times New Roman" w:hAnsi="Times New Roman"/>
-          <w:color w:val="000000"/>
-          <w:sz w:val="24"/>
-          <w:lang w:val="en-US"/>
-        </w:rPr>
-        <w:t xml:space="preserve"> P, </w:t>
-      </w:r>
-      <w:proofErr w:type="spellStart"/>
-      <w:r>
-        <w:rPr>
-          <w:rFonts w:ascii="Times New Roman" w:hAnsi="Times New Roman"/>
-          <w:color w:val="000000"/>
-          <w:sz w:val="24"/>
-          <w:lang w:val="en-US"/>
-        </w:rPr>
-        <w:t>Siano</w:t>
-      </w:r>
-      <w:proofErr w:type="spellEnd"/>
-      <w:r>
-        <w:rPr>
-          <w:rFonts w:ascii="Times New Roman" w:hAnsi="Times New Roman"/>
-          <w:color w:val="000000"/>
-          <w:sz w:val="24"/>
-          <w:lang w:val="en-US"/>
-        </w:rPr>
-        <w:t xml:space="preserve"> R, </w:t>
-      </w:r>
-      <w:proofErr w:type="spellStart"/>
-      <w:r>
-        <w:rPr>
-          <w:rFonts w:ascii="Times New Roman" w:hAnsi="Times New Roman"/>
-          <w:color w:val="000000"/>
-          <w:sz w:val="24"/>
-          <w:lang w:val="en-US"/>
-        </w:rPr>
-        <w:t>Chanoine</w:t>
-      </w:r>
-      <w:proofErr w:type="spellEnd"/>
-      <w:r>
-        <w:rPr>
-          <w:rFonts w:ascii="Times New Roman" w:hAnsi="Times New Roman"/>
-          <w:color w:val="000000"/>
-          <w:sz w:val="24"/>
-          <w:lang w:val="en-US"/>
-        </w:rPr>
-        <w:t xml:space="preserve"> M, Marie D, Lessard S, et al. Diversity of cultured photosynthetic flagellates in the northeast Pacific and Arctic Oceans in summer. </w:t>
-      </w:r>
-      <w:proofErr w:type="spellStart"/>
-      <w:r>
-        <w:rPr>
-          <w:rFonts w:ascii="Times New Roman" w:hAnsi="Times New Roman"/>
-          <w:color w:val="000000"/>
-          <w:sz w:val="24"/>
-          <w:lang w:val="fr-CA"/>
-        </w:rPr>
-        <w:t>Biogeosciences</w:t>
-      </w:r>
-      <w:proofErr w:type="spellEnd"/>
-      <w:r>
-        <w:rPr>
-          <w:rFonts w:ascii="Times New Roman" w:hAnsi="Times New Roman"/>
-          <w:color w:val="000000"/>
-          <w:sz w:val="24"/>
-          <w:lang w:val="fr-CA"/>
-        </w:rPr>
-        <w:t xml:space="preserve">. 2012;9: 4553–4571. </w:t>
-      </w:r>
-      <w:proofErr w:type="gramStart"/>
-      <w:r>
-        <w:rPr>
-          <w:rFonts w:ascii="Times New Roman" w:hAnsi="Times New Roman"/>
-          <w:color w:val="000000"/>
-          <w:sz w:val="24"/>
-          <w:lang w:val="fr-CA"/>
-        </w:rPr>
-        <w:t>doi</w:t>
-      </w:r>
-      <w:proofErr w:type="gramEnd"/>
-      <w:r>
-        <w:rPr>
-          <w:rFonts w:ascii="Times New Roman" w:hAnsi="Times New Roman"/>
-          <w:color w:val="000000"/>
-          <w:sz w:val="24"/>
-          <w:lang w:val="fr-CA"/>
-        </w:rPr>
-        <w:t>:10.5194/bg-9-4553-2012</w:t>
+        <w:t>Temperature-Dependent Lipid Accumulation in the Polar Marine Microalga Chlamydomonas malina RCC2488. Frontiers in Plant Science. 2020;11. doi:10.3389/fpls.2020.619064</w:t>
       </w:r>
     </w:p>
     <w:p>
@@ -7828,89 +7394,19 @@
           <w:rFonts w:ascii="Times New Roman" w:hAnsi="Times New Roman"/>
           <w:color w:val="000000"/>
           <w:sz w:val="24"/>
-          <w:lang w:val="fr-CA"/>
-        </w:rPr>
-        <w:lastRenderedPageBreak/>
-        <w:t xml:space="preserve">11. </w:t>
-      </w:r>
-      <w:r>
-        <w:rPr>
-          <w:rFonts w:ascii="Times New Roman" w:hAnsi="Times New Roman"/>
-          <w:color w:val="000000"/>
-          <w:sz w:val="24"/>
-          <w:lang w:val="fr-CA"/>
+          <w:lang w:val="en-US"/>
+        </w:rPr>
+        <w:t xml:space="preserve">12. </w:t>
+      </w:r>
+      <w:r>
+        <w:rPr>
+          <w:rFonts w:ascii="Times New Roman" w:hAnsi="Times New Roman"/>
+          <w:color w:val="000000"/>
+          <w:sz w:val="24"/>
+          <w:lang w:val="en-US"/>
         </w:rPr>
         <w:tab/>
-        <w:t>Morales-</w:t>
-      </w:r>
-      <w:proofErr w:type="spellStart"/>
-      <w:r>
-        <w:rPr>
-          <w:rFonts w:ascii="Times New Roman" w:hAnsi="Times New Roman"/>
-          <w:color w:val="000000"/>
-          <w:sz w:val="24"/>
-          <w:lang w:val="fr-CA"/>
-        </w:rPr>
-        <w:t>Sánchez</w:t>
-      </w:r>
-      <w:proofErr w:type="spellEnd"/>
-      <w:r>
-        <w:rPr>
-          <w:rFonts w:ascii="Times New Roman" w:hAnsi="Times New Roman"/>
-          <w:color w:val="000000"/>
-          <w:sz w:val="24"/>
-          <w:lang w:val="fr-CA"/>
-        </w:rPr>
-        <w:t xml:space="preserve"> D, Schulze PSC, </w:t>
-      </w:r>
-      <w:proofErr w:type="spellStart"/>
-      <w:r>
-        <w:rPr>
-          <w:rFonts w:ascii="Times New Roman" w:hAnsi="Times New Roman"/>
-          <w:color w:val="000000"/>
-          <w:sz w:val="24"/>
-          <w:lang w:val="fr-CA"/>
-        </w:rPr>
-        <w:t>Kiron</w:t>
-      </w:r>
-      <w:proofErr w:type="spellEnd"/>
-      <w:r>
-        <w:rPr>
-          <w:rFonts w:ascii="Times New Roman" w:hAnsi="Times New Roman"/>
-          <w:color w:val="000000"/>
-          <w:sz w:val="24"/>
-          <w:lang w:val="fr-CA"/>
-        </w:rPr>
-        <w:t xml:space="preserve"> V, </w:t>
-      </w:r>
-      <w:proofErr w:type="spellStart"/>
-      <w:r>
-        <w:rPr>
-          <w:rFonts w:ascii="Times New Roman" w:hAnsi="Times New Roman"/>
-          <w:color w:val="000000"/>
-          <w:sz w:val="24"/>
-          <w:lang w:val="fr-CA"/>
-        </w:rPr>
-        <w:t>Wijffels</w:t>
-      </w:r>
-      <w:proofErr w:type="spellEnd"/>
-      <w:r>
-        <w:rPr>
-          <w:rFonts w:ascii="Times New Roman" w:hAnsi="Times New Roman"/>
-          <w:color w:val="000000"/>
-          <w:sz w:val="24"/>
-          <w:lang w:val="fr-CA"/>
-        </w:rPr>
-        <w:t xml:space="preserve"> RH. </w:t>
-      </w:r>
-      <w:r>
-        <w:rPr>
-          <w:rFonts w:ascii="Times New Roman" w:hAnsi="Times New Roman"/>
-          <w:color w:val="000000"/>
-          <w:sz w:val="24"/>
-          <w:lang w:val="en-US"/>
-        </w:rPr>
-        <w:t>Temperature-Dependent Lipid Accumulation in the Polar Marine Microalga Chlamydomonas malina RCC2488. Frontiers in Plant Science. 2020;11. doi:10.3389/fpls.2020.619064</w:t>
+        <w:t>Sasso S, Stibor H, Mittag M, Grossman AR. From molecular manipulation of domesticated Chlamydomonas reinhardtii to survival in nature. King SR, Rodgers PA, editors. eLife. 2018;7: e39233. doi:10.7554/eLife.39233</w:t>
       </w:r>
     </w:p>
     <w:p>
@@ -7930,7 +7426,7 @@
           <w:sz w:val="24"/>
           <w:lang w:val="en-US"/>
         </w:rPr>
-        <w:t xml:space="preserve">12. </w:t>
+        <w:t xml:space="preserve">13. </w:t>
       </w:r>
       <w:r>
         <w:rPr>
@@ -7940,86 +7436,7 @@
           <w:lang w:val="en-US"/>
         </w:rPr>
         <w:tab/>
-      </w:r>
-      <w:proofErr w:type="spellStart"/>
-      <w:r>
-        <w:rPr>
-          <w:rFonts w:ascii="Times New Roman" w:hAnsi="Times New Roman"/>
-          <w:color w:val="000000"/>
-          <w:sz w:val="24"/>
-          <w:lang w:val="en-US"/>
-        </w:rPr>
-        <w:t>Sasso</w:t>
-      </w:r>
-      <w:proofErr w:type="spellEnd"/>
-      <w:r>
-        <w:rPr>
-          <w:rFonts w:ascii="Times New Roman" w:hAnsi="Times New Roman"/>
-          <w:color w:val="000000"/>
-          <w:sz w:val="24"/>
-          <w:lang w:val="en-US"/>
-        </w:rPr>
-        <w:t xml:space="preserve"> S, </w:t>
-      </w:r>
-      <w:proofErr w:type="spellStart"/>
-      <w:r>
-        <w:rPr>
-          <w:rFonts w:ascii="Times New Roman" w:hAnsi="Times New Roman"/>
-          <w:color w:val="000000"/>
-          <w:sz w:val="24"/>
-          <w:lang w:val="en-US"/>
-        </w:rPr>
-        <w:t>Stibor</w:t>
-      </w:r>
-      <w:proofErr w:type="spellEnd"/>
-      <w:r>
-        <w:rPr>
-          <w:rFonts w:ascii="Times New Roman" w:hAnsi="Times New Roman"/>
-          <w:color w:val="000000"/>
-          <w:sz w:val="24"/>
-          <w:lang w:val="en-US"/>
-        </w:rPr>
-        <w:t xml:space="preserve"> H, </w:t>
-      </w:r>
-      <w:proofErr w:type="spellStart"/>
-      <w:r>
-        <w:rPr>
-          <w:rFonts w:ascii="Times New Roman" w:hAnsi="Times New Roman"/>
-          <w:color w:val="000000"/>
-          <w:sz w:val="24"/>
-          <w:lang w:val="en-US"/>
-        </w:rPr>
-        <w:t>Mittag</w:t>
-      </w:r>
-      <w:proofErr w:type="spellEnd"/>
-      <w:r>
-        <w:rPr>
-          <w:rFonts w:ascii="Times New Roman" w:hAnsi="Times New Roman"/>
-          <w:color w:val="000000"/>
-          <w:sz w:val="24"/>
-          <w:lang w:val="en-US"/>
-        </w:rPr>
-        <w:t xml:space="preserve"> M, Grossman AR. From molecular manipulation of domesticated Chlamydomonas reinhardtii to survival in nature. King SR, Rodgers PA, editors. </w:t>
-      </w:r>
-      <w:proofErr w:type="spellStart"/>
-      <w:r>
-        <w:rPr>
-          <w:rFonts w:ascii="Times New Roman" w:hAnsi="Times New Roman"/>
-          <w:color w:val="000000"/>
-          <w:sz w:val="24"/>
-          <w:lang w:val="en-US"/>
-        </w:rPr>
-        <w:t>eLife</w:t>
-      </w:r>
-      <w:proofErr w:type="spellEnd"/>
-      <w:r>
-        <w:rPr>
-          <w:rFonts w:ascii="Times New Roman" w:hAnsi="Times New Roman"/>
-          <w:color w:val="000000"/>
-          <w:sz w:val="24"/>
-          <w:lang w:val="en-US"/>
-        </w:rPr>
-        <w:t>. 2018;7: e39233. doi:10.7554/eLife.39233</w:t>
+        <w:t>Xie B, Bishop S, Stessman D, Wright D, Spalding MH, Halverson LJ. Chlamydomonas reinhardtii thermal tolerance enhancement mediated by a mutualistic interaction with vitamin B12-producing bacteria. The ISME Journal. 2013;7: 1544–1555. doi:10.1038/ismej.2013.43</w:t>
       </w:r>
     </w:p>
     <w:p>
@@ -8029,9 +7446,18 @@
           <w:rFonts w:ascii="Times New Roman" w:hAnsi="Times New Roman"/>
           <w:color w:val="000000"/>
           <w:sz w:val="24"/>
+          <w:lang w:val="fr-CA"/>
+        </w:rPr>
+      </w:pPr>
+      <w:r>
+        <w:rPr>
+          <w:rFonts w:ascii="Times New Roman" w:hAnsi="Times New Roman"/>
+          <w:color w:val="000000"/>
+          <w:sz w:val="24"/>
           <w:lang w:val="en-US"/>
         </w:rPr>
-      </w:pPr>
+        <w:t xml:space="preserve">14. </w:t>
+      </w:r>
       <w:r>
         <w:rPr>
           <w:rFonts w:ascii="Times New Roman" w:hAnsi="Times New Roman"/>
@@ -8039,16 +7465,17 @@
           <w:sz w:val="24"/>
           <w:lang w:val="en-US"/>
         </w:rPr>
-        <w:t xml:space="preserve">13. </w:t>
-      </w:r>
-      <w:r>
-        <w:rPr>
-          <w:rFonts w:ascii="Times New Roman" w:hAnsi="Times New Roman"/>
-          <w:color w:val="000000"/>
-          <w:sz w:val="24"/>
-          <w:lang w:val="en-US"/>
-        </w:rPr>
         <w:tab/>
+        <w:t xml:space="preserve">Wiel JBV, D. Mikulicz J, R. Boysen M, Hashemi N, Kalgren P, M. Nauman L, et al. Characterization of Chlorella vulgaris and Chlorella protothecoides using multi-pixel photon counters in a 3D focusing optofluidic system. </w:t>
+      </w:r>
+      <w:r>
+        <w:rPr>
+          <w:rFonts w:ascii="Times New Roman" w:hAnsi="Times New Roman"/>
+          <w:color w:val="000000"/>
+          <w:sz w:val="24"/>
+          <w:lang w:val="fr-CA"/>
+        </w:rPr>
+        <w:t xml:space="preserve">RSC </w:t>
       </w:r>
       <w:proofErr w:type="spellStart"/>
       <w:r>
@@ -8056,9 +7483,9 @@
           <w:rFonts w:ascii="Times New Roman" w:hAnsi="Times New Roman"/>
           <w:color w:val="000000"/>
           <w:sz w:val="24"/>
-          <w:lang w:val="en-US"/>
-        </w:rPr>
-        <w:t>Xie</w:t>
+          <w:lang w:val="fr-CA"/>
+        </w:rPr>
+        <w:t>Advances</w:t>
       </w:r>
       <w:proofErr w:type="spellEnd"/>
       <w:r>
@@ -8066,29 +7493,29 @@
           <w:rFonts w:ascii="Times New Roman" w:hAnsi="Times New Roman"/>
           <w:color w:val="000000"/>
           <w:sz w:val="24"/>
-          <w:lang w:val="en-US"/>
-        </w:rPr>
-        <w:t xml:space="preserve"> B, Bishop S, </w:t>
-      </w:r>
-      <w:proofErr w:type="spellStart"/>
-      <w:r>
-        <w:rPr>
-          <w:rFonts w:ascii="Times New Roman" w:hAnsi="Times New Roman"/>
-          <w:color w:val="000000"/>
-          <w:sz w:val="24"/>
-          <w:lang w:val="en-US"/>
-        </w:rPr>
-        <w:t>Stessman</w:t>
-      </w:r>
-      <w:proofErr w:type="spellEnd"/>
-      <w:r>
-        <w:rPr>
-          <w:rFonts w:ascii="Times New Roman" w:hAnsi="Times New Roman"/>
-          <w:color w:val="000000"/>
-          <w:sz w:val="24"/>
-          <w:lang w:val="en-US"/>
-        </w:rPr>
-        <w:t xml:space="preserve"> D, Wright D, Spalding MH, Halverson LJ. Chlamydomonas reinhardtii thermal tolerance enhancement mediated by a mutualistic interaction with vitamin B12-producing bacteria. The ISME Journal. 2013;7: 1544–1555. doi:10.1038/ismej.2013.43</w:t>
+          <w:lang w:val="fr-CA"/>
+        </w:rPr>
+        <w:t xml:space="preserve">. 2017;7: 4402–4408. </w:t>
+      </w:r>
+      <w:proofErr w:type="gramStart"/>
+      <w:r>
+        <w:rPr>
+          <w:rFonts w:ascii="Times New Roman" w:hAnsi="Times New Roman"/>
+          <w:color w:val="000000"/>
+          <w:sz w:val="24"/>
+          <w:lang w:val="fr-CA"/>
+        </w:rPr>
+        <w:t>doi</w:t>
+      </w:r>
+      <w:proofErr w:type="gramEnd"/>
+      <w:r>
+        <w:rPr>
+          <w:rFonts w:ascii="Times New Roman" w:hAnsi="Times New Roman"/>
+          <w:color w:val="000000"/>
+          <w:sz w:val="24"/>
+          <w:lang w:val="fr-CA"/>
+        </w:rPr>
+        <w:t>:10.1039/C6RA25837A</w:t>
       </w:r>
     </w:p>
     <w:p>
@@ -8106,78 +7533,28 @@
           <w:rFonts w:ascii="Times New Roman" w:hAnsi="Times New Roman"/>
           <w:color w:val="000000"/>
           <w:sz w:val="24"/>
+          <w:lang w:val="fr-CA"/>
+        </w:rPr>
+        <w:t xml:space="preserve">15. </w:t>
+      </w:r>
+      <w:r>
+        <w:rPr>
+          <w:rFonts w:ascii="Times New Roman" w:hAnsi="Times New Roman"/>
+          <w:color w:val="000000"/>
+          <w:sz w:val="24"/>
+          <w:lang w:val="fr-CA"/>
+        </w:rPr>
+        <w:tab/>
+        <w:t xml:space="preserve">Leyva LA, Bashan Y, Mendoza A, de-Bashan LE. </w:t>
+      </w:r>
+      <w:r>
+        <w:rPr>
+          <w:rFonts w:ascii="Times New Roman" w:hAnsi="Times New Roman"/>
+          <w:color w:val="000000"/>
+          <w:sz w:val="24"/>
           <w:lang w:val="en-US"/>
         </w:rPr>
-        <w:t xml:space="preserve">14. </w:t>
-      </w:r>
-      <w:r>
-        <w:rPr>
-          <w:rFonts w:ascii="Times New Roman" w:hAnsi="Times New Roman"/>
-          <w:color w:val="000000"/>
-          <w:sz w:val="24"/>
-          <w:lang w:val="en-US"/>
-        </w:rPr>
-        <w:tab/>
-      </w:r>
-      <w:proofErr w:type="spellStart"/>
-      <w:r>
-        <w:rPr>
-          <w:rFonts w:ascii="Times New Roman" w:hAnsi="Times New Roman"/>
-          <w:color w:val="000000"/>
-          <w:sz w:val="24"/>
-          <w:lang w:val="en-US"/>
-        </w:rPr>
-        <w:t>Wiel</w:t>
-      </w:r>
-      <w:proofErr w:type="spellEnd"/>
-      <w:r>
-        <w:rPr>
-          <w:rFonts w:ascii="Times New Roman" w:hAnsi="Times New Roman"/>
-          <w:color w:val="000000"/>
-          <w:sz w:val="24"/>
-          <w:lang w:val="en-US"/>
-        </w:rPr>
-        <w:t xml:space="preserve"> JBV, D. Mikulicz J, R. Boysen M, Hashemi N, </w:t>
-      </w:r>
-      <w:proofErr w:type="spellStart"/>
-      <w:r>
-        <w:rPr>
-          <w:rFonts w:ascii="Times New Roman" w:hAnsi="Times New Roman"/>
-          <w:color w:val="000000"/>
-          <w:sz w:val="24"/>
-          <w:lang w:val="en-US"/>
-        </w:rPr>
-        <w:t>Kalgren</w:t>
-      </w:r>
-      <w:proofErr w:type="spellEnd"/>
-      <w:r>
-        <w:rPr>
-          <w:rFonts w:ascii="Times New Roman" w:hAnsi="Times New Roman"/>
-          <w:color w:val="000000"/>
-          <w:sz w:val="24"/>
-          <w:lang w:val="en-US"/>
-        </w:rPr>
-        <w:t xml:space="preserve"> P, M. Nauman L, et al. Characterization of Chlorella vulgaris and Chlorella </w:t>
-      </w:r>
-      <w:proofErr w:type="spellStart"/>
-      <w:r>
-        <w:rPr>
-          <w:rFonts w:ascii="Times New Roman" w:hAnsi="Times New Roman"/>
-          <w:color w:val="000000"/>
-          <w:sz w:val="24"/>
-          <w:lang w:val="en-US"/>
-        </w:rPr>
-        <w:t>protothecoides</w:t>
-      </w:r>
-      <w:proofErr w:type="spellEnd"/>
-      <w:r>
-        <w:rPr>
-          <w:rFonts w:ascii="Times New Roman" w:hAnsi="Times New Roman"/>
-          <w:color w:val="000000"/>
-          <w:sz w:val="24"/>
-          <w:lang w:val="en-US"/>
-        </w:rPr>
-        <w:t xml:space="preserve"> using multi-pixel photon counters in a 3D focusing optofluidic system. RSC Advances. 2017;7: 4402–4408. doi:10.1039/C6RA25837A</w:t>
+        <w:t>Accumulation fatty acids of in Chlorella vulgaris under heterotrophic conditions in relation to activity of acetyl-CoA carboxylase, temperature, and co-immobilization with Azospirillum brasilense. Naturwissenschaften. 2014;101: 819–830. doi:10.1007/s00114-014-1223-x</w:t>
       </w:r>
     </w:p>
     <w:p>
@@ -8195,147 +7572,19 @@
           <w:rFonts w:ascii="Times New Roman" w:hAnsi="Times New Roman"/>
           <w:color w:val="000000"/>
           <w:sz w:val="24"/>
-          <w:lang w:val="fr-CA"/>
-        </w:rPr>
-        <w:t xml:space="preserve">15. </w:t>
-      </w:r>
-      <w:r>
-        <w:rPr>
-          <w:rFonts w:ascii="Times New Roman" w:hAnsi="Times New Roman"/>
-          <w:color w:val="000000"/>
-          <w:sz w:val="24"/>
-          <w:lang w:val="fr-CA"/>
+          <w:lang w:val="en-US"/>
+        </w:rPr>
+        <w:t xml:space="preserve">16. </w:t>
+      </w:r>
+      <w:r>
+        <w:rPr>
+          <w:rFonts w:ascii="Times New Roman" w:hAnsi="Times New Roman"/>
+          <w:color w:val="000000"/>
+          <w:sz w:val="24"/>
+          <w:lang w:val="en-US"/>
         </w:rPr>
         <w:tab/>
-      </w:r>
-      <w:proofErr w:type="spellStart"/>
-      <w:r>
-        <w:rPr>
-          <w:rFonts w:ascii="Times New Roman" w:hAnsi="Times New Roman"/>
-          <w:color w:val="000000"/>
-          <w:sz w:val="24"/>
-          <w:lang w:val="fr-CA"/>
-        </w:rPr>
-        <w:t>Leyva</w:t>
-      </w:r>
-      <w:proofErr w:type="spellEnd"/>
-      <w:r>
-        <w:rPr>
-          <w:rFonts w:ascii="Times New Roman" w:hAnsi="Times New Roman"/>
-          <w:color w:val="000000"/>
-          <w:sz w:val="24"/>
-          <w:lang w:val="fr-CA"/>
-        </w:rPr>
-        <w:t xml:space="preserve"> LA, </w:t>
-      </w:r>
-      <w:proofErr w:type="spellStart"/>
-      <w:r>
-        <w:rPr>
-          <w:rFonts w:ascii="Times New Roman" w:hAnsi="Times New Roman"/>
-          <w:color w:val="000000"/>
-          <w:sz w:val="24"/>
-          <w:lang w:val="fr-CA"/>
-        </w:rPr>
-        <w:t>Bashan</w:t>
-      </w:r>
-      <w:proofErr w:type="spellEnd"/>
-      <w:r>
-        <w:rPr>
-          <w:rFonts w:ascii="Times New Roman" w:hAnsi="Times New Roman"/>
-          <w:color w:val="000000"/>
-          <w:sz w:val="24"/>
-          <w:lang w:val="fr-CA"/>
-        </w:rPr>
-        <w:t xml:space="preserve"> Y, Mendoza A, de-</w:t>
-      </w:r>
-      <w:proofErr w:type="spellStart"/>
-      <w:r>
-        <w:rPr>
-          <w:rFonts w:ascii="Times New Roman" w:hAnsi="Times New Roman"/>
-          <w:color w:val="000000"/>
-          <w:sz w:val="24"/>
-          <w:lang w:val="fr-CA"/>
-        </w:rPr>
-        <w:t>Bashan</w:t>
-      </w:r>
-      <w:proofErr w:type="spellEnd"/>
-      <w:r>
-        <w:rPr>
-          <w:rFonts w:ascii="Times New Roman" w:hAnsi="Times New Roman"/>
-          <w:color w:val="000000"/>
-          <w:sz w:val="24"/>
-          <w:lang w:val="fr-CA"/>
-        </w:rPr>
-        <w:t xml:space="preserve"> LE. </w:t>
-      </w:r>
-      <w:r>
-        <w:rPr>
-          <w:rFonts w:ascii="Times New Roman" w:hAnsi="Times New Roman"/>
-          <w:color w:val="000000"/>
-          <w:sz w:val="24"/>
-          <w:lang w:val="en-US"/>
-        </w:rPr>
-        <w:t xml:space="preserve">Accumulation fatty acids of in Chlorella vulgaris under heterotrophic conditions in relation to activity of acetyl-CoA carboxylase, temperature, and co-immobilization with </w:t>
-      </w:r>
-      <w:proofErr w:type="spellStart"/>
-      <w:r>
-        <w:rPr>
-          <w:rFonts w:ascii="Times New Roman" w:hAnsi="Times New Roman"/>
-          <w:color w:val="000000"/>
-          <w:sz w:val="24"/>
-          <w:lang w:val="en-US"/>
-        </w:rPr>
-        <w:t>Azospirillum</w:t>
-      </w:r>
-      <w:proofErr w:type="spellEnd"/>
-      <w:r>
-        <w:rPr>
-          <w:rFonts w:ascii="Times New Roman" w:hAnsi="Times New Roman"/>
-          <w:color w:val="000000"/>
-          <w:sz w:val="24"/>
-          <w:lang w:val="en-US"/>
-        </w:rPr>
-        <w:t xml:space="preserve"> </w:t>
-      </w:r>
-      <w:proofErr w:type="spellStart"/>
-      <w:r>
-        <w:rPr>
-          <w:rFonts w:ascii="Times New Roman" w:hAnsi="Times New Roman"/>
-          <w:color w:val="000000"/>
-          <w:sz w:val="24"/>
-          <w:lang w:val="en-US"/>
-        </w:rPr>
-        <w:t>brasilense</w:t>
-      </w:r>
-      <w:proofErr w:type="spellEnd"/>
-      <w:r>
-        <w:rPr>
-          <w:rFonts w:ascii="Times New Roman" w:hAnsi="Times New Roman"/>
-          <w:color w:val="000000"/>
-          <w:sz w:val="24"/>
-          <w:lang w:val="en-US"/>
-        </w:rPr>
-        <w:t xml:space="preserve">. </w:t>
-      </w:r>
-      <w:proofErr w:type="spellStart"/>
-      <w:r>
-        <w:rPr>
-          <w:rFonts w:ascii="Times New Roman" w:hAnsi="Times New Roman"/>
-          <w:color w:val="000000"/>
-          <w:sz w:val="24"/>
-          <w:lang w:val="en-US"/>
-        </w:rPr>
-        <w:t>Naturwissenschaften</w:t>
-      </w:r>
-      <w:proofErr w:type="spellEnd"/>
-      <w:r>
-        <w:rPr>
-          <w:rFonts w:ascii="Times New Roman" w:hAnsi="Times New Roman"/>
-          <w:color w:val="000000"/>
-          <w:sz w:val="24"/>
-          <w:lang w:val="en-US"/>
-        </w:rPr>
-        <w:t>. 2014;101: 819–830. doi:10.1007/s00114-014-1223-x</w:t>
+        <w:t>Schuback N, Tortell PD, Berman-Frank I, Campbell DA, Ciotti A, Courtecuisse E, et al. Single-Turnover Variable Chlorophyll Fluorescence as a Tool for Assessing Phytoplankton Photosynthesis and Primary Productivity: Opportunities, Caveats and Recommendations. Frontiers in Marine Science. 2021;8. doi:10.3389/fmars.2021.690607</w:t>
       </w:r>
     </w:p>
     <w:p>
@@ -8355,7 +7604,7 @@
           <w:sz w:val="24"/>
           <w:lang w:val="en-US"/>
         </w:rPr>
-        <w:t xml:space="preserve">16. </w:t>
+        <w:t xml:space="preserve">17. </w:t>
       </w:r>
       <w:r>
         <w:rPr>
@@ -8365,86 +7614,7 @@
           <w:lang w:val="en-US"/>
         </w:rPr>
         <w:tab/>
-      </w:r>
-      <w:proofErr w:type="spellStart"/>
-      <w:r>
-        <w:rPr>
-          <w:rFonts w:ascii="Times New Roman" w:hAnsi="Times New Roman"/>
-          <w:color w:val="000000"/>
-          <w:sz w:val="24"/>
-          <w:lang w:val="en-US"/>
-        </w:rPr>
-        <w:t>Schuback</w:t>
-      </w:r>
-      <w:proofErr w:type="spellEnd"/>
-      <w:r>
-        <w:rPr>
-          <w:rFonts w:ascii="Times New Roman" w:hAnsi="Times New Roman"/>
-          <w:color w:val="000000"/>
-          <w:sz w:val="24"/>
-          <w:lang w:val="en-US"/>
-        </w:rPr>
-        <w:t xml:space="preserve"> N, </w:t>
-      </w:r>
-      <w:proofErr w:type="spellStart"/>
-      <w:r>
-        <w:rPr>
-          <w:rFonts w:ascii="Times New Roman" w:hAnsi="Times New Roman"/>
-          <w:color w:val="000000"/>
-          <w:sz w:val="24"/>
-          <w:lang w:val="en-US"/>
-        </w:rPr>
-        <w:t>Tortell</w:t>
-      </w:r>
-      <w:proofErr w:type="spellEnd"/>
-      <w:r>
-        <w:rPr>
-          <w:rFonts w:ascii="Times New Roman" w:hAnsi="Times New Roman"/>
-          <w:color w:val="000000"/>
-          <w:sz w:val="24"/>
-          <w:lang w:val="en-US"/>
-        </w:rPr>
-        <w:t xml:space="preserve"> PD, Berman-Frank I, Campbell DA, </w:t>
-      </w:r>
-      <w:proofErr w:type="spellStart"/>
-      <w:r>
-        <w:rPr>
-          <w:rFonts w:ascii="Times New Roman" w:hAnsi="Times New Roman"/>
-          <w:color w:val="000000"/>
-          <w:sz w:val="24"/>
-          <w:lang w:val="en-US"/>
-        </w:rPr>
-        <w:t>Ciotti</w:t>
-      </w:r>
-      <w:proofErr w:type="spellEnd"/>
-      <w:r>
-        <w:rPr>
-          <w:rFonts w:ascii="Times New Roman" w:hAnsi="Times New Roman"/>
-          <w:color w:val="000000"/>
-          <w:sz w:val="24"/>
-          <w:lang w:val="en-US"/>
-        </w:rPr>
-        <w:t xml:space="preserve"> A, </w:t>
-      </w:r>
-      <w:proofErr w:type="spellStart"/>
-      <w:r>
-        <w:rPr>
-          <w:rFonts w:ascii="Times New Roman" w:hAnsi="Times New Roman"/>
-          <w:color w:val="000000"/>
-          <w:sz w:val="24"/>
-          <w:lang w:val="en-US"/>
-        </w:rPr>
-        <w:t>Courtecuisse</w:t>
-      </w:r>
-      <w:proofErr w:type="spellEnd"/>
-      <w:r>
-        <w:rPr>
-          <w:rFonts w:ascii="Times New Roman" w:hAnsi="Times New Roman"/>
-          <w:color w:val="000000"/>
-          <w:sz w:val="24"/>
-          <w:lang w:val="en-US"/>
-        </w:rPr>
-        <w:t xml:space="preserve"> E, et al. Single-Turnover Variable Chlorophyll Fluorescence as a Tool for Assessing Phytoplankton Photosynthesis and Primary Productivity: Opportunities, Caveats and Recommendations. Frontiers in Marine Science. 2021;8. doi:10.3389/fmars.2021.690607</w:t>
+        <w:t>Berman-Frank I, Campbell D, Ciotti A, Erickson Z, Fujiki T, Halsey K, et al. Application of Single Turnover Active Chlorophyll Fluorescence for Phytoplankton Productivity Measurements. Version 2.0. Scientific Committee on Oceanic Research (SCOR) Working Group 156; 2023 Jun. doi:10.25607/OBP-1084</w:t>
       </w:r>
     </w:p>
     <w:p>
@@ -8464,7 +7634,7 @@
           <w:sz w:val="24"/>
           <w:lang w:val="en-US"/>
         </w:rPr>
-        <w:t xml:space="preserve">17. </w:t>
+        <w:t xml:space="preserve">18. </w:t>
       </w:r>
       <w:r>
         <w:rPr>
@@ -8474,47 +7644,7 @@
           <w:lang w:val="en-US"/>
         </w:rPr>
         <w:tab/>
-        <w:t xml:space="preserve">Berman-Frank I, Campbell D, </w:t>
-      </w:r>
-      <w:proofErr w:type="spellStart"/>
-      <w:r>
-        <w:rPr>
-          <w:rFonts w:ascii="Times New Roman" w:hAnsi="Times New Roman"/>
-          <w:color w:val="000000"/>
-          <w:sz w:val="24"/>
-          <w:lang w:val="en-US"/>
-        </w:rPr>
-        <w:t>Ciotti</w:t>
-      </w:r>
-      <w:proofErr w:type="spellEnd"/>
-      <w:r>
-        <w:rPr>
-          <w:rFonts w:ascii="Times New Roman" w:hAnsi="Times New Roman"/>
-          <w:color w:val="000000"/>
-          <w:sz w:val="24"/>
-          <w:lang w:val="en-US"/>
-        </w:rPr>
-        <w:t xml:space="preserve"> A, Erickson Z, </w:t>
-      </w:r>
-      <w:proofErr w:type="spellStart"/>
-      <w:r>
-        <w:rPr>
-          <w:rFonts w:ascii="Times New Roman" w:hAnsi="Times New Roman"/>
-          <w:color w:val="000000"/>
-          <w:sz w:val="24"/>
-          <w:lang w:val="en-US"/>
-        </w:rPr>
-        <w:t>Fujiki</w:t>
-      </w:r>
-      <w:proofErr w:type="spellEnd"/>
-      <w:r>
-        <w:rPr>
-          <w:rFonts w:ascii="Times New Roman" w:hAnsi="Times New Roman"/>
-          <w:color w:val="000000"/>
-          <w:sz w:val="24"/>
-          <w:lang w:val="en-US"/>
-        </w:rPr>
-        <w:t xml:space="preserve"> T, Halsey K, et al. Application of Single Turnover Active Chlorophyll Fluorescence for Phytoplankton Productivity Measurements. Version 2.0. Scientific Committee on Oceanic Research (SCOR) Working Group 156; 2023 Jun. doi:10.25607/OBP-1084</w:t>
+        <w:t>Dau H, Haumann M. Time-resolved X-ray spectroscopy leads to an extension of the classical S-state cycle model of photosynthetic oxygen evolution. Photosynth Res. 2007;92: 327–343. doi:10.1007/s11120-007-9141-9</w:t>
       </w:r>
     </w:p>
     <w:p>
@@ -8524,9 +7654,18 @@
           <w:rFonts w:ascii="Times New Roman" w:hAnsi="Times New Roman"/>
           <w:color w:val="000000"/>
           <w:sz w:val="24"/>
+          <w:lang w:val="fr-CA"/>
+        </w:rPr>
+      </w:pPr>
+      <w:r>
+        <w:rPr>
+          <w:rFonts w:ascii="Times New Roman" w:hAnsi="Times New Roman"/>
+          <w:color w:val="000000"/>
+          <w:sz w:val="24"/>
           <w:lang w:val="en-US"/>
         </w:rPr>
-      </w:pPr>
+        <w:t xml:space="preserve">19. </w:t>
+      </w:r>
       <w:r>
         <w:rPr>
           <w:rFonts w:ascii="Times New Roman" w:hAnsi="Times New Roman"/>
@@ -8534,16 +7673,8 @@
           <w:sz w:val="24"/>
           <w:lang w:val="en-US"/>
         </w:rPr>
-        <w:t xml:space="preserve">18. </w:t>
-      </w:r>
-      <w:r>
-        <w:rPr>
-          <w:rFonts w:ascii="Times New Roman" w:hAnsi="Times New Roman"/>
-          <w:color w:val="000000"/>
-          <w:sz w:val="24"/>
-          <w:lang w:val="en-US"/>
-        </w:rPr>
         <w:tab/>
+        <w:t xml:space="preserve">de Wijn R, van Gorkom HJ. S-state dependence of the miss probability in Photosystem II. </w:t>
       </w:r>
       <w:proofErr w:type="spellStart"/>
       <w:r>
@@ -8551,9 +7682,9 @@
           <w:rFonts w:ascii="Times New Roman" w:hAnsi="Times New Roman"/>
           <w:color w:val="000000"/>
           <w:sz w:val="24"/>
-          <w:lang w:val="en-US"/>
-        </w:rPr>
-        <w:t>Dau</w:t>
+          <w:lang w:val="fr-CA"/>
+        </w:rPr>
+        <w:t>Photosynthesis</w:t>
       </w:r>
       <w:proofErr w:type="spellEnd"/>
       <w:r>
@@ -8561,9 +7692,9 @@
           <w:rFonts w:ascii="Times New Roman" w:hAnsi="Times New Roman"/>
           <w:color w:val="000000"/>
           <w:sz w:val="24"/>
-          <w:lang w:val="en-US"/>
-        </w:rPr>
-        <w:t xml:space="preserve"> H, </w:t>
+          <w:lang w:val="fr-CA"/>
+        </w:rPr>
+        <w:t xml:space="preserve"> </w:t>
       </w:r>
       <w:proofErr w:type="spellStart"/>
       <w:r>
@@ -8571,9 +7702,9 @@
           <w:rFonts w:ascii="Times New Roman" w:hAnsi="Times New Roman"/>
           <w:color w:val="000000"/>
           <w:sz w:val="24"/>
-          <w:lang w:val="en-US"/>
-        </w:rPr>
-        <w:t>Haumann</w:t>
+          <w:lang w:val="fr-CA"/>
+        </w:rPr>
+        <w:t>Research</w:t>
       </w:r>
       <w:proofErr w:type="spellEnd"/>
       <w:r>
@@ -8581,9 +7712,29 @@
           <w:rFonts w:ascii="Times New Roman" w:hAnsi="Times New Roman"/>
           <w:color w:val="000000"/>
           <w:sz w:val="24"/>
-          <w:lang w:val="en-US"/>
-        </w:rPr>
-        <w:t xml:space="preserve"> M. Time-resolved X-ray spectroscopy leads to an extension of the classical S-state cycle model of photosynthetic oxygen evolution. Photosynth Res. 2007;92: 327–343. doi:10.1007/s11120-007-9141-9</w:t>
+          <w:lang w:val="fr-CA"/>
+        </w:rPr>
+        <w:t xml:space="preserve">. 2002;72: 217–222. </w:t>
+      </w:r>
+      <w:proofErr w:type="gramStart"/>
+      <w:r>
+        <w:rPr>
+          <w:rFonts w:ascii="Times New Roman" w:hAnsi="Times New Roman"/>
+          <w:color w:val="000000"/>
+          <w:sz w:val="24"/>
+          <w:lang w:val="fr-CA"/>
+        </w:rPr>
+        <w:t>doi</w:t>
+      </w:r>
+      <w:proofErr w:type="gramEnd"/>
+      <w:r>
+        <w:rPr>
+          <w:rFonts w:ascii="Times New Roman" w:hAnsi="Times New Roman"/>
+          <w:color w:val="000000"/>
+          <w:sz w:val="24"/>
+          <w:lang w:val="fr-CA"/>
+        </w:rPr>
+        <w:t>:10.1023/A:1016128632704</w:t>
       </w:r>
     </w:p>
     <w:p>
@@ -8601,59 +7752,28 @@
           <w:rFonts w:ascii="Times New Roman" w:hAnsi="Times New Roman"/>
           <w:color w:val="000000"/>
           <w:sz w:val="24"/>
+          <w:lang w:val="fr-CA"/>
+        </w:rPr>
+        <w:t xml:space="preserve">20. </w:t>
+      </w:r>
+      <w:r>
+        <w:rPr>
+          <w:rFonts w:ascii="Times New Roman" w:hAnsi="Times New Roman"/>
+          <w:color w:val="000000"/>
+          <w:sz w:val="24"/>
+          <w:lang w:val="fr-CA"/>
+        </w:rPr>
+        <w:tab/>
+        <w:t xml:space="preserve">Cazelles B, Chavez M, Berteaux D, Ménard F, Vik JO, Jenouvrier S, et al. </w:t>
+      </w:r>
+      <w:r>
+        <w:rPr>
+          <w:rFonts w:ascii="Times New Roman" w:hAnsi="Times New Roman"/>
+          <w:color w:val="000000"/>
+          <w:sz w:val="24"/>
           <w:lang w:val="en-US"/>
         </w:rPr>
-        <w:t xml:space="preserve">19. </w:t>
-      </w:r>
-      <w:r>
-        <w:rPr>
-          <w:rFonts w:ascii="Times New Roman" w:hAnsi="Times New Roman"/>
-          <w:color w:val="000000"/>
-          <w:sz w:val="24"/>
-          <w:lang w:val="en-US"/>
-        </w:rPr>
-        <w:tab/>
-        <w:t xml:space="preserve">de </w:t>
-      </w:r>
-      <w:proofErr w:type="spellStart"/>
-      <w:r>
-        <w:rPr>
-          <w:rFonts w:ascii="Times New Roman" w:hAnsi="Times New Roman"/>
-          <w:color w:val="000000"/>
-          <w:sz w:val="24"/>
-          <w:lang w:val="en-US"/>
-        </w:rPr>
-        <w:t>Wijn</w:t>
-      </w:r>
-      <w:proofErr w:type="spellEnd"/>
-      <w:r>
-        <w:rPr>
-          <w:rFonts w:ascii="Times New Roman" w:hAnsi="Times New Roman"/>
-          <w:color w:val="000000"/>
-          <w:sz w:val="24"/>
-          <w:lang w:val="en-US"/>
-        </w:rPr>
-        <w:t xml:space="preserve"> R, van </w:t>
-      </w:r>
-      <w:proofErr w:type="spellStart"/>
-      <w:r>
-        <w:rPr>
-          <w:rFonts w:ascii="Times New Roman" w:hAnsi="Times New Roman"/>
-          <w:color w:val="000000"/>
-          <w:sz w:val="24"/>
-          <w:lang w:val="en-US"/>
-        </w:rPr>
-        <w:t>Gorkom</w:t>
-      </w:r>
-      <w:proofErr w:type="spellEnd"/>
-      <w:r>
-        <w:rPr>
-          <w:rFonts w:ascii="Times New Roman" w:hAnsi="Times New Roman"/>
-          <w:color w:val="000000"/>
-          <w:sz w:val="24"/>
-          <w:lang w:val="en-US"/>
-        </w:rPr>
-        <w:t xml:space="preserve"> HJ. S-state dependence of the miss probability in Photosystem II. Photosynthesis Research. 2002;72: 217–222. doi:10.1023/A:1016128632704</w:t>
+        <w:t>Wavelet analysis of ecological time series. Oecologia. 2008;156: 287–304. doi:10.1007/s00442-008-0993-2</w:t>
       </w:r>
     </w:p>
     <w:p>
@@ -8671,88 +7791,19 @@
           <w:rFonts w:ascii="Times New Roman" w:hAnsi="Times New Roman"/>
           <w:color w:val="000000"/>
           <w:sz w:val="24"/>
-          <w:lang w:val="fr-CA"/>
-        </w:rPr>
-        <w:t xml:space="preserve">20. </w:t>
-      </w:r>
-      <w:r>
-        <w:rPr>
-          <w:rFonts w:ascii="Times New Roman" w:hAnsi="Times New Roman"/>
-          <w:color w:val="000000"/>
-          <w:sz w:val="24"/>
-          <w:lang w:val="fr-CA"/>
+          <w:lang w:val="en-US"/>
+        </w:rPr>
+        <w:t xml:space="preserve">21. </w:t>
+      </w:r>
+      <w:r>
+        <w:rPr>
+          <w:rFonts w:ascii="Times New Roman" w:hAnsi="Times New Roman"/>
+          <w:color w:val="000000"/>
+          <w:sz w:val="24"/>
+          <w:lang w:val="en-US"/>
         </w:rPr>
         <w:tab/>
-        <w:t xml:space="preserve">Cazelles B, Chavez M, Berteaux D, Ménard F, </w:t>
-      </w:r>
-      <w:proofErr w:type="spellStart"/>
-      <w:r>
-        <w:rPr>
-          <w:rFonts w:ascii="Times New Roman" w:hAnsi="Times New Roman"/>
-          <w:color w:val="000000"/>
-          <w:sz w:val="24"/>
-          <w:lang w:val="fr-CA"/>
-        </w:rPr>
-        <w:t>Vik</w:t>
-      </w:r>
-      <w:proofErr w:type="spellEnd"/>
-      <w:r>
-        <w:rPr>
-          <w:rFonts w:ascii="Times New Roman" w:hAnsi="Times New Roman"/>
-          <w:color w:val="000000"/>
-          <w:sz w:val="24"/>
-          <w:lang w:val="fr-CA"/>
-        </w:rPr>
-        <w:t xml:space="preserve"> JO, </w:t>
-      </w:r>
-      <w:proofErr w:type="spellStart"/>
-      <w:r>
-        <w:rPr>
-          <w:rFonts w:ascii="Times New Roman" w:hAnsi="Times New Roman"/>
-          <w:color w:val="000000"/>
-          <w:sz w:val="24"/>
-          <w:lang w:val="fr-CA"/>
-        </w:rPr>
-        <w:t>Jenouvrier</w:t>
-      </w:r>
-      <w:proofErr w:type="spellEnd"/>
-      <w:r>
-        <w:rPr>
-          <w:rFonts w:ascii="Times New Roman" w:hAnsi="Times New Roman"/>
-          <w:color w:val="000000"/>
-          <w:sz w:val="24"/>
-          <w:lang w:val="fr-CA"/>
-        </w:rPr>
-        <w:t xml:space="preserve"> S, et al. </w:t>
-      </w:r>
-      <w:r>
-        <w:rPr>
-          <w:rFonts w:ascii="Times New Roman" w:hAnsi="Times New Roman"/>
-          <w:color w:val="000000"/>
-          <w:sz w:val="24"/>
-          <w:lang w:val="en-US"/>
-        </w:rPr>
-        <w:t xml:space="preserve">Wavelet analysis of ecological time series. </w:t>
-      </w:r>
-      <w:proofErr w:type="spellStart"/>
-      <w:r>
-        <w:rPr>
-          <w:rFonts w:ascii="Times New Roman" w:hAnsi="Times New Roman"/>
-          <w:color w:val="000000"/>
-          <w:sz w:val="24"/>
-          <w:lang w:val="en-US"/>
-        </w:rPr>
-        <w:t>Oecologia</w:t>
-      </w:r>
-      <w:proofErr w:type="spellEnd"/>
-      <w:r>
-        <w:rPr>
-          <w:rFonts w:ascii="Times New Roman" w:hAnsi="Times New Roman"/>
-          <w:color w:val="000000"/>
-          <w:sz w:val="24"/>
-          <w:lang w:val="en-US"/>
-        </w:rPr>
-        <w:t>. 2008;156: 287–304. doi:10.1007/s00442-008-0993-2</w:t>
+        <w:t xml:space="preserve">Theis FJ, Meyer-Bäse A. Spectral Transformations. 1st ed. Biomedical Signal Analysis : Contemporary Methods and Applications. 1st ed. MIT Press; 2010. p. 42. </w:t>
       </w:r>
     </w:p>
     <w:p>
@@ -8772,7 +7823,7 @@
           <w:sz w:val="24"/>
           <w:lang w:val="en-US"/>
         </w:rPr>
-        <w:t xml:space="preserve">21. </w:t>
+        <w:t xml:space="preserve">22. </w:t>
       </w:r>
       <w:r>
         <w:rPr>
@@ -8782,136 +7833,7 @@
           <w:lang w:val="en-US"/>
         </w:rPr>
         <w:tab/>
-        <w:t>Theis FJ, Meyer-</w:t>
-      </w:r>
-      <w:proofErr w:type="spellStart"/>
-      <w:r>
-        <w:rPr>
-          <w:rFonts w:ascii="Times New Roman" w:hAnsi="Times New Roman"/>
-          <w:color w:val="000000"/>
-          <w:sz w:val="24"/>
-          <w:lang w:val="en-US"/>
-        </w:rPr>
-        <w:t>Bäse</w:t>
-      </w:r>
-      <w:proofErr w:type="spellEnd"/>
-      <w:r>
-        <w:rPr>
-          <w:rFonts w:ascii="Times New Roman" w:hAnsi="Times New Roman"/>
-          <w:color w:val="000000"/>
-          <w:sz w:val="24"/>
-          <w:lang w:val="en-US"/>
-        </w:rPr>
-        <w:t xml:space="preserve"> A. Spectral Transformations. 1st ed. Biomedical Signal </w:t>
-      </w:r>
-      <w:proofErr w:type="gramStart"/>
-      <w:r>
-        <w:rPr>
-          <w:rFonts w:ascii="Times New Roman" w:hAnsi="Times New Roman"/>
-          <w:color w:val="000000"/>
-          <w:sz w:val="24"/>
-          <w:lang w:val="en-US"/>
-        </w:rPr>
-        <w:t>Analysis :</w:t>
-      </w:r>
-      <w:proofErr w:type="gramEnd"/>
-      <w:r>
-        <w:rPr>
-          <w:rFonts w:ascii="Times New Roman" w:hAnsi="Times New Roman"/>
-          <w:color w:val="000000"/>
-          <w:sz w:val="24"/>
-          <w:lang w:val="en-US"/>
-        </w:rPr>
-        <w:t xml:space="preserve"> Contemporary Methods and Applications. 1st ed. MIT Press; 2010. p. 42. </w:t>
-      </w:r>
-    </w:p>
-    <w:p>
-      <w:pPr>
-        <w:pStyle w:val="Bibliography"/>
-        <w:rPr>
-          <w:rFonts w:ascii="Times New Roman" w:hAnsi="Times New Roman"/>
-          <w:color w:val="000000"/>
-          <w:sz w:val="24"/>
-          <w:lang w:val="en-US"/>
-        </w:rPr>
-      </w:pPr>
-      <w:r>
-        <w:rPr>
-          <w:rFonts w:ascii="Times New Roman" w:hAnsi="Times New Roman"/>
-          <w:color w:val="000000"/>
-          <w:sz w:val="24"/>
-          <w:lang w:val="en-US"/>
-        </w:rPr>
-        <w:t xml:space="preserve">22. </w:t>
-      </w:r>
-      <w:r>
-        <w:rPr>
-          <w:rFonts w:ascii="Times New Roman" w:hAnsi="Times New Roman"/>
-          <w:color w:val="000000"/>
-          <w:sz w:val="24"/>
-          <w:lang w:val="en-US"/>
-        </w:rPr>
-        <w:tab/>
-      </w:r>
-      <w:proofErr w:type="spellStart"/>
-      <w:r>
-        <w:rPr>
-          <w:rFonts w:ascii="Times New Roman" w:hAnsi="Times New Roman"/>
-          <w:color w:val="000000"/>
-          <w:sz w:val="24"/>
-          <w:lang w:val="en-US"/>
-        </w:rPr>
-        <w:t>Roesch</w:t>
-      </w:r>
-      <w:proofErr w:type="spellEnd"/>
-      <w:r>
-        <w:rPr>
-          <w:rFonts w:ascii="Times New Roman" w:hAnsi="Times New Roman"/>
-          <w:color w:val="000000"/>
-          <w:sz w:val="24"/>
-          <w:lang w:val="en-US"/>
-        </w:rPr>
-        <w:t xml:space="preserve"> A, </w:t>
-      </w:r>
-      <w:proofErr w:type="spellStart"/>
-      <w:r>
-        <w:rPr>
-          <w:rFonts w:ascii="Times New Roman" w:hAnsi="Times New Roman"/>
-          <w:color w:val="000000"/>
-          <w:sz w:val="24"/>
-          <w:lang w:val="en-US"/>
-        </w:rPr>
-        <w:t>Schmidbauer</w:t>
-      </w:r>
-      <w:proofErr w:type="spellEnd"/>
-      <w:r>
-        <w:rPr>
-          <w:rFonts w:ascii="Times New Roman" w:hAnsi="Times New Roman"/>
-          <w:color w:val="000000"/>
-          <w:sz w:val="24"/>
-          <w:lang w:val="en-US"/>
-        </w:rPr>
-        <w:t xml:space="preserve"> H. </w:t>
-      </w:r>
-      <w:proofErr w:type="spellStart"/>
-      <w:r>
-        <w:rPr>
-          <w:rFonts w:ascii="Times New Roman" w:hAnsi="Times New Roman"/>
-          <w:color w:val="000000"/>
-          <w:sz w:val="24"/>
-          <w:lang w:val="en-US"/>
-        </w:rPr>
-        <w:t>WaveletComp</w:t>
-      </w:r>
-      <w:proofErr w:type="spellEnd"/>
-      <w:r>
-        <w:rPr>
-          <w:rFonts w:ascii="Times New Roman" w:hAnsi="Times New Roman"/>
-          <w:color w:val="000000"/>
-          <w:sz w:val="24"/>
-          <w:lang w:val="en-US"/>
-        </w:rPr>
-        <w:t>: Computational wavelet analysis. 2018. Available: https://CRAN.R-project.org/package=WaveletComp</w:t>
+        <w:t>Roesch A, Schmidbauer H. WaveletComp: Computational wavelet analysis. 2018. Available: https://CRAN.R-project.org/package=WaveletComp</w:t>
       </w:r>
     </w:p>
     <w:p>
@@ -10943,6 +9865,7 @@
   <w:style w:type="character" w:default="1" w:styleId="DefaultParagraphFont">
     <w:name w:val="Default Paragraph Font"/>
     <w:uiPriority w:val="1"/>
+    <w:semiHidden/>
     <w:unhideWhenUsed/>
   </w:style>
   <w:style w:type="table" w:default="1" w:styleId="TableNormal">

</xml_diff>